<commit_message>
1st and 2nd assignment of swirl is finished...
</commit_message>
<xml_diff>
--- a/Notes.docx
+++ b/Notes.docx
@@ -299,7 +299,21 @@
         <w:rPr>
           <w:lang w:bidi="fa-IR"/>
         </w:rPr>
-        <w:t>Names (dimnames for matrices)</w:t>
+        <w:t>Names (</w:t>
+      </w:r>
+      <w:proofErr w:type="spellStart"/>
+      <w:r>
+        <w:rPr>
+          <w:lang w:bidi="fa-IR"/>
+        </w:rPr>
+        <w:t>dimnames</w:t>
+      </w:r>
+      <w:proofErr w:type="spellEnd"/>
+      <w:r>
+        <w:rPr>
+          <w:lang w:bidi="fa-IR"/>
+        </w:rPr>
+        <w:t xml:space="preserve"> for matrices)</w:t>
       </w:r>
     </w:p>
     <w:p>
@@ -324,7 +338,15 @@
         <w:bidi w:val="0"/>
       </w:pPr>
       <w:r>
-        <w:t>source(fileAddress)</w:t>
+        <w:t>source(</w:t>
+      </w:r>
+      <w:proofErr w:type="spellStart"/>
+      <w:r>
+        <w:t>fileAddress</w:t>
+      </w:r>
+      <w:proofErr w:type="spellEnd"/>
+      <w:r>
+        <w:t>)</w:t>
       </w:r>
     </w:p>
     <w:p>
@@ -335,9 +357,11 @@
           <w:lang w:bidi="fa-IR"/>
         </w:rPr>
       </w:pPr>
+      <w:proofErr w:type="spellStart"/>
       <w:r>
         <w:t>Subsetting</w:t>
       </w:r>
+      <w:proofErr w:type="spellEnd"/>
       <w:r>
         <w:rPr>
           <w:rFonts w:hint="cs"/>
@@ -370,7 +394,15 @@
         <w:bidi w:val="0"/>
       </w:pPr>
       <w:r>
-        <w:t>m &lt;- matrix(1:6, 2, 3)</w:t>
+        <w:t xml:space="preserve">m &lt;- </w:t>
+      </w:r>
+      <w:proofErr w:type="gramStart"/>
+      <w:r>
+        <w:t>matrix(</w:t>
+      </w:r>
+      <w:proofErr w:type="gramEnd"/>
+      <w:r>
+        <w:t>1:6, 2, 3)</w:t>
       </w:r>
     </w:p>
     <w:p>
@@ -423,8 +455,12 @@
       </w:r>
       <w:r>
         <w:br/>
+      </w:r>
+      <w:proofErr w:type="spellStart"/>
+      <w:r>
         <w:t>v$a</w:t>
       </w:r>
+      <w:proofErr w:type="spellEnd"/>
       <w:r>
         <w:br/>
         <w:t>result is vector</w:t>
@@ -470,12 +506,48 @@
       </w:r>
       <w:r>
         <w:br/>
-        <w:t>complete.cases(a, b)</w:t>
+      </w:r>
+      <w:proofErr w:type="spellStart"/>
+      <w:r>
+        <w:t>complete.cases</w:t>
+      </w:r>
+      <w:proofErr w:type="spellEnd"/>
+      <w:r>
+        <w:t>(a, b)</w:t>
       </w:r>
       <w:r>
         <w:br/>
-        <w:t>TRUE TRUE FALSE FALSE FALSE</w:t>
-      </w:r>
+        <w:t xml:space="preserve">TRUE </w:t>
+      </w:r>
+      <w:proofErr w:type="spellStart"/>
+      <w:r>
+        <w:t>TRUE</w:t>
+      </w:r>
+      <w:proofErr w:type="spellEnd"/>
+      <w:r>
+        <w:t xml:space="preserve"> FALSE </w:t>
+      </w:r>
+      <w:proofErr w:type="spellStart"/>
+      <w:r>
+        <w:t>FALSE</w:t>
+      </w:r>
+      <w:proofErr w:type="spellEnd"/>
+      <w:r>
+        <w:t xml:space="preserve"> </w:t>
+      </w:r>
+      <w:proofErr w:type="spellStart"/>
+      <w:r>
+        <w:t>FALSE</w:t>
+      </w:r>
+      <w:proofErr w:type="spellEnd"/>
+    </w:p>
+    <w:p>
+      <w:pPr>
+        <w:bidi/>
+        <w:rPr>
+          <w:rtl/>
+        </w:rPr>
+      </w:pPr>
       <w:bookmarkStart w:id="0" w:name="_GoBack"/>
       <w:bookmarkEnd w:id="0"/>
     </w:p>

</xml_diff>

<commit_message>
notes of 3rd week of 2nd course is added
</commit_message>
<xml_diff>
--- a/Notes.docx
+++ b/Notes.docx
@@ -299,21 +299,107 @@
         <w:rPr>
           <w:lang w:bidi="fa-IR"/>
         </w:rPr>
-        <w:t>Names (</w:t>
-      </w:r>
-      <w:proofErr w:type="spellStart"/>
-      <w:r>
-        <w:rPr>
-          <w:lang w:bidi="fa-IR"/>
-        </w:rPr>
-        <w:t>dimnames</w:t>
-      </w:r>
-      <w:proofErr w:type="spellEnd"/>
-      <w:r>
-        <w:rPr>
-          <w:lang w:bidi="fa-IR"/>
-        </w:rPr>
-        <w:t xml:space="preserve"> for matrices)</w:t>
+        <w:t>Names (dimnames for matrices)</w:t>
+      </w:r>
+    </w:p>
+    <w:p>
+      <w:pPr>
+        <w:pStyle w:val="ListParagraph"/>
+        <w:numPr>
+          <w:ilvl w:val="0"/>
+          <w:numId w:val="1"/>
+        </w:numPr>
+        <w:rPr>
+          <w:lang w:bidi="fa-IR"/>
+        </w:rPr>
+      </w:pPr>
+      <w:r>
+        <w:rPr>
+          <w:lang w:bidi="fa-IR"/>
+        </w:rPr>
+        <w:t>Date</w:t>
+      </w:r>
+      <w:r>
+        <w:rPr>
+          <w:lang w:bidi="fa-IR"/>
+        </w:rPr>
+        <w:br/>
+        <w:t>date &lt;- as.date(“1995-02-26”)</w:t>
+      </w:r>
+    </w:p>
+    <w:p>
+      <w:pPr>
+        <w:pStyle w:val="ListParagraph"/>
+        <w:numPr>
+          <w:ilvl w:val="0"/>
+          <w:numId w:val="1"/>
+        </w:numPr>
+        <w:rPr>
+          <w:lang w:bidi="fa-IR"/>
+        </w:rPr>
+      </w:pPr>
+      <w:r>
+        <w:rPr>
+          <w:lang w:bidi="fa-IR"/>
+        </w:rPr>
+        <w:t>Times</w:t>
+      </w:r>
+    </w:p>
+    <w:p>
+      <w:pPr>
+        <w:pStyle w:val="ListParagraph"/>
+        <w:numPr>
+          <w:ilvl w:val="1"/>
+          <w:numId w:val="1"/>
+        </w:numPr>
+        <w:rPr>
+          <w:lang w:bidi="fa-IR"/>
+        </w:rPr>
+      </w:pPr>
+      <w:r>
+        <w:rPr>
+          <w:lang w:bidi="fa-IR"/>
+        </w:rPr>
+        <w:t>POSIXct</w:t>
+      </w:r>
+      <w:r>
+        <w:rPr>
+          <w:lang w:bidi="fa-IR"/>
+        </w:rPr>
+        <w:br/>
+        <w:t>uses one integer to save time since 1970-01-01</w:t>
+      </w:r>
+      <w:r>
+        <w:rPr>
+          <w:lang w:bidi="fa-IR"/>
+        </w:rPr>
+        <w:br/>
+        <w:t>useful to save time in data frames</w:t>
+      </w:r>
+    </w:p>
+    <w:p>
+      <w:pPr>
+        <w:pStyle w:val="ListParagraph"/>
+        <w:numPr>
+          <w:ilvl w:val="1"/>
+          <w:numId w:val="1"/>
+        </w:numPr>
+        <w:rPr>
+          <w:lang w:bidi="fa-IR"/>
+        </w:rPr>
+      </w:pPr>
+      <w:r>
+        <w:rPr>
+          <w:lang w:bidi="fa-IR"/>
+        </w:rPr>
+        <w:t>POSIXlt</w:t>
+      </w:r>
+      <w:r>
+        <w:rPr>
+          <w:lang w:bidi="fa-IR"/>
+        </w:rPr>
+        <w:br/>
+        <w:t>uses a list to save time</w:t>
       </w:r>
     </w:p>
     <w:p>
@@ -338,15 +424,7 @@
         <w:bidi w:val="0"/>
       </w:pPr>
       <w:r>
-        <w:t>source(</w:t>
-      </w:r>
-      <w:proofErr w:type="spellStart"/>
-      <w:r>
-        <w:t>fileAddress</w:t>
-      </w:r>
-      <w:proofErr w:type="spellEnd"/>
-      <w:r>
-        <w:t>)</w:t>
+        <w:t>source(fileAddress)</w:t>
       </w:r>
     </w:p>
     <w:p>
@@ -357,11 +435,9 @@
           <w:lang w:bidi="fa-IR"/>
         </w:rPr>
       </w:pPr>
-      <w:proofErr w:type="spellStart"/>
       <w:r>
         <w:t>Subsetting</w:t>
       </w:r>
-      <w:proofErr w:type="spellEnd"/>
       <w:r>
         <w:rPr>
           <w:rFonts w:hint="cs"/>
@@ -394,15 +470,7 @@
         <w:bidi w:val="0"/>
       </w:pPr>
       <w:r>
-        <w:t xml:space="preserve">m &lt;- </w:t>
-      </w:r>
-      <w:proofErr w:type="gramStart"/>
-      <w:r>
-        <w:t>matrix(</w:t>
-      </w:r>
-      <w:proofErr w:type="gramEnd"/>
-      <w:r>
-        <w:t>1:6, 2, 3)</w:t>
+        <w:t>m &lt;- matrix(1:6, 2, 3)</w:t>
       </w:r>
     </w:p>
     <w:p>
@@ -436,12 +504,12 @@
         <w:pStyle w:val="Heading3"/>
         <w:bidi/>
         <w:rPr>
-          <w:rFonts w:hint="cs"/>
-          <w:rtl/>
-          <w:lang w:bidi="fa-IR"/>
-        </w:rPr>
-      </w:pPr>
-      <w:r>
+          <w:rtl/>
+          <w:lang w:bidi="fa-IR"/>
+        </w:rPr>
+      </w:pPr>
+      <w:r>
+        <w:lastRenderedPageBreak/>
         <w:t>Exact</w:t>
       </w:r>
     </w:p>
@@ -455,12 +523,8 @@
       </w:r>
       <w:r>
         <w:br/>
-      </w:r>
-      <w:proofErr w:type="spellStart"/>
-      <w:r>
         <w:t>v$a</w:t>
       </w:r>
-      <w:proofErr w:type="spellEnd"/>
       <w:r>
         <w:br/>
         <w:t>result is vector</w:t>
@@ -488,7 +552,6 @@
         <w:bidi/>
       </w:pPr>
       <w:r>
-        <w:lastRenderedPageBreak/>
         <w:t>Merge</w:t>
       </w:r>
     </w:p>
@@ -506,48 +569,565 @@
       </w:r>
       <w:r>
         <w:br/>
-      </w:r>
-      <w:proofErr w:type="spellStart"/>
-      <w:r>
-        <w:t>complete.cases</w:t>
-      </w:r>
-      <w:proofErr w:type="spellEnd"/>
-      <w:r>
-        <w:t>(a, b)</w:t>
+        <w:t>complete.cases(a, b)</w:t>
       </w:r>
       <w:r>
         <w:br/>
-        <w:t xml:space="preserve">TRUE </w:t>
-      </w:r>
-      <w:proofErr w:type="spellStart"/>
-      <w:r>
-        <w:t>TRUE</w:t>
-      </w:r>
-      <w:proofErr w:type="spellEnd"/>
-      <w:r>
-        <w:t xml:space="preserve"> FALSE </w:t>
-      </w:r>
-      <w:proofErr w:type="spellStart"/>
-      <w:r>
-        <w:t>FALSE</w:t>
-      </w:r>
-      <w:proofErr w:type="spellEnd"/>
-      <w:r>
-        <w:t xml:space="preserve"> </w:t>
-      </w:r>
-      <w:proofErr w:type="spellStart"/>
-      <w:r>
-        <w:t>FALSE</w:t>
-      </w:r>
-      <w:proofErr w:type="spellEnd"/>
-    </w:p>
-    <w:p>
-      <w:pPr>
-        <w:bidi/>
-        <w:rPr>
-          <w:rtl/>
-        </w:rPr>
-      </w:pPr>
+        <w:t>TRUE TRUE FALSE FALSE FALSE</w:t>
+      </w:r>
+    </w:p>
+    <w:p>
+      <w:pPr>
+        <w:pStyle w:val="Heading2"/>
+        <w:bidi/>
+        <w:rPr>
+          <w:rtl/>
+        </w:rPr>
+      </w:pPr>
+      <w:r>
+        <w:rPr>
+          <w:rFonts w:hint="cs"/>
+          <w:rtl/>
+          <w:lang w:bidi="fa-IR"/>
+        </w:rPr>
+        <w:t xml:space="preserve">توابع </w:t>
+      </w:r>
+      <w:r>
+        <w:t>apply</w:t>
+      </w:r>
+    </w:p>
+    <w:p>
+      <w:pPr>
+        <w:bidi/>
+        <w:rPr>
+          <w:lang w:bidi="fa-IR"/>
+        </w:rPr>
+      </w:pPr>
+      <w:r>
+        <w:rPr>
+          <w:rStyle w:val="Style1Char"/>
+        </w:rPr>
+        <w:t>lapply(x, func, args)</w:t>
+      </w:r>
+    </w:p>
+    <w:p>
+      <w:pPr>
+        <w:bidi/>
+        <w:rPr>
+          <w:rtl/>
+          <w:lang w:bidi="fa-IR"/>
+        </w:rPr>
+      </w:pPr>
+      <w:r>
+        <w:rPr>
+          <w:rFonts w:hint="cs"/>
+          <w:rtl/>
+          <w:lang w:bidi="fa-IR"/>
+        </w:rPr>
+        <w:t xml:space="preserve">تابع </w:t>
+      </w:r>
+      <w:r>
+        <w:rPr>
+          <w:lang w:bidi="fa-IR"/>
+        </w:rPr>
+        <w:t>func</w:t>
+      </w:r>
+      <w:r>
+        <w:rPr>
+          <w:rFonts w:hint="cs"/>
+          <w:rtl/>
+          <w:lang w:bidi="fa-IR"/>
+        </w:rPr>
+        <w:t xml:space="preserve"> را روی تک‌تک اعضای </w:t>
+      </w:r>
+      <w:r>
+        <w:rPr>
+          <w:lang w:bidi="fa-IR"/>
+        </w:rPr>
+        <w:t>x</w:t>
+      </w:r>
+      <w:r>
+        <w:rPr>
+          <w:rFonts w:hint="cs"/>
+          <w:rtl/>
+          <w:lang w:bidi="fa-IR"/>
+        </w:rPr>
+        <w:t xml:space="preserve"> اعمال می‌کند و خروجی به شکل یک لیست در می‌آید.</w:t>
+      </w:r>
+    </w:p>
+    <w:p>
+      <w:pPr>
+        <w:bidi/>
+        <w:rPr>
+          <w:lang w:bidi="fa-IR"/>
+        </w:rPr>
+      </w:pPr>
+      <w:r>
+        <w:rPr>
+          <w:rStyle w:val="Style1Char"/>
+        </w:rPr>
+        <w:t>s</w:t>
+      </w:r>
+      <w:r>
+        <w:rPr>
+          <w:rStyle w:val="Style1Char"/>
+        </w:rPr>
+        <w:t>apply(x, func, args)</w:t>
+      </w:r>
+    </w:p>
+    <w:p>
+      <w:pPr>
+        <w:bidi/>
+        <w:rPr>
+          <w:rtl/>
+          <w:lang w:bidi="fa-IR"/>
+        </w:rPr>
+      </w:pPr>
+      <w:r>
+        <w:rPr>
+          <w:rFonts w:hint="cs"/>
+          <w:rtl/>
+          <w:lang w:bidi="fa-IR"/>
+        </w:rPr>
+        <w:t xml:space="preserve">همان کار تابع </w:t>
+      </w:r>
+      <w:r>
+        <w:rPr>
+          <w:lang w:bidi="fa-IR"/>
+        </w:rPr>
+        <w:t>lapply</w:t>
+      </w:r>
+      <w:r>
+        <w:rPr>
+          <w:rFonts w:hint="cs"/>
+          <w:rtl/>
+          <w:lang w:bidi="fa-IR"/>
+        </w:rPr>
+        <w:t xml:space="preserve"> را انجام می‌دهد ولی در صورتی که بتواند خروجی را به شکل یک ماتریس نمایش دهد، ماتریس نمایش می‌دهد، در غیر این صورت دقیقا مثل </w:t>
+      </w:r>
+      <w:r>
+        <w:rPr>
+          <w:lang w:bidi="fa-IR"/>
+        </w:rPr>
+        <w:t>lapply</w:t>
+      </w:r>
+      <w:r>
+        <w:rPr>
+          <w:rFonts w:hint="cs"/>
+          <w:rtl/>
+          <w:lang w:bidi="fa-IR"/>
+        </w:rPr>
+        <w:t xml:space="preserve"> عمل می‌کند.</w:t>
+      </w:r>
+    </w:p>
+    <w:p>
+      <w:pPr>
+        <w:bidi/>
+        <w:rPr>
+          <w:lang w:bidi="fa-IR"/>
+        </w:rPr>
+      </w:pPr>
+      <w:r>
+        <w:rPr>
+          <w:rStyle w:val="Style1Char"/>
+        </w:rPr>
+        <w:t>apply(x, margin, func, args)</w:t>
+      </w:r>
+    </w:p>
+    <w:p>
+      <w:pPr>
+        <w:bidi/>
+        <w:rPr>
+          <w:rtl/>
+          <w:lang w:bidi="fa-IR"/>
+        </w:rPr>
+      </w:pPr>
+      <w:r>
+        <w:rPr>
+          <w:rFonts w:hint="cs"/>
+          <w:rtl/>
+          <w:lang w:bidi="fa-IR"/>
+        </w:rPr>
+        <w:t xml:space="preserve">برای اعمال تابع </w:t>
+      </w:r>
+      <w:r>
+        <w:rPr>
+          <w:lang w:bidi="fa-IR"/>
+        </w:rPr>
+        <w:t>func</w:t>
+      </w:r>
+      <w:r>
+        <w:rPr>
+          <w:rFonts w:hint="cs"/>
+          <w:rtl/>
+          <w:lang w:bidi="fa-IR"/>
+        </w:rPr>
+        <w:t xml:space="preserve"> روی اعضای </w:t>
+      </w:r>
+      <w:r>
+        <w:rPr>
+          <w:lang w:bidi="fa-IR"/>
+        </w:rPr>
+        <w:t>x</w:t>
+      </w:r>
+      <w:r>
+        <w:rPr>
+          <w:rFonts w:hint="cs"/>
+          <w:rtl/>
+          <w:lang w:bidi="fa-IR"/>
+        </w:rPr>
+        <w:t xml:space="preserve"> در جهت </w:t>
+      </w:r>
+      <w:r>
+        <w:rPr>
+          <w:lang w:bidi="fa-IR"/>
+        </w:rPr>
+        <w:t>margin</w:t>
+      </w:r>
+      <w:r>
+        <w:rPr>
+          <w:rFonts w:hint="cs"/>
+          <w:rtl/>
+          <w:lang w:bidi="fa-IR"/>
+        </w:rPr>
+        <w:t xml:space="preserve"> است. اگر </w:t>
+      </w:r>
+      <w:r>
+        <w:rPr>
+          <w:lang w:bidi="fa-IR"/>
+        </w:rPr>
+        <w:t>margin</w:t>
+      </w:r>
+      <w:r>
+        <w:rPr>
+          <w:rFonts w:hint="cs"/>
+          <w:rtl/>
+          <w:lang w:bidi="fa-IR"/>
+        </w:rPr>
+        <w:t xml:space="preserve"> یک باشد خروجی به طول ردیف‌ها و اگر دو باشد به طول ستون‌ها خواهد بود.</w:t>
+      </w:r>
+    </w:p>
+    <w:p>
+      <w:pPr>
+        <w:pStyle w:val="Style1"/>
+      </w:pPr>
+      <w:r>
+        <w:t>mapply(func, …, MoreArgs = NULL, SIMPLIFY = TRUE, USE.NAMES = TRUE)</w:t>
+      </w:r>
+    </w:p>
+    <w:p>
+      <w:pPr>
+        <w:bidi/>
+        <w:rPr>
+          <w:rtl/>
+          <w:lang w:bidi="fa-IR"/>
+        </w:rPr>
+      </w:pPr>
+      <w:r>
+        <w:rPr>
+          <w:rFonts w:hint="cs"/>
+          <w:rtl/>
+          <w:lang w:bidi="fa-IR"/>
+        </w:rPr>
+        <w:t xml:space="preserve">تابع </w:t>
+      </w:r>
+      <w:r>
+        <w:rPr>
+          <w:lang w:bidi="fa-IR"/>
+        </w:rPr>
+        <w:t>func</w:t>
+      </w:r>
+      <w:r>
+        <w:rPr>
+          <w:rFonts w:hint="cs"/>
+          <w:rtl/>
+          <w:lang w:bidi="fa-IR"/>
+        </w:rPr>
+        <w:t xml:space="preserve"> را روی چندین لیست اعمال می‌کند.</w:t>
+      </w:r>
+    </w:p>
+    <w:p>
+      <w:pPr>
+        <w:bidi/>
+        <w:rPr>
+          <w:lang w:bidi="fa-IR"/>
+        </w:rPr>
+      </w:pPr>
+      <w:r>
+        <w:rPr>
+          <w:rStyle w:val="Style1Char"/>
+        </w:rPr>
+        <w:t>tapply(x, index, func, …, simplify = TRUE)</w:t>
+      </w:r>
+    </w:p>
+    <w:p>
+      <w:pPr>
+        <w:bidi/>
+        <w:rPr>
+          <w:rtl/>
+          <w:lang w:bidi="fa-IR"/>
+        </w:rPr>
+      </w:pPr>
+      <w:r>
+        <w:rPr>
+          <w:rFonts w:hint="cs"/>
+          <w:rtl/>
+          <w:lang w:bidi="fa-IR"/>
+        </w:rPr>
+        <w:t xml:space="preserve">مانند </w:t>
+      </w:r>
+      <w:r>
+        <w:rPr>
+          <w:lang w:bidi="fa-IR"/>
+        </w:rPr>
+        <w:t>sapply</w:t>
+      </w:r>
+      <w:r>
+        <w:rPr>
+          <w:rFonts w:hint="cs"/>
+          <w:rtl/>
+          <w:lang w:bidi="fa-IR"/>
+        </w:rPr>
+        <w:t xml:space="preserve"> عمل می‌کند ولی می‌توان با </w:t>
+      </w:r>
+      <w:r>
+        <w:rPr>
+          <w:lang w:bidi="fa-IR"/>
+        </w:rPr>
+        <w:t>index</w:t>
+      </w:r>
+      <w:r>
+        <w:rPr>
+          <w:rFonts w:hint="cs"/>
+          <w:rtl/>
+          <w:lang w:bidi="fa-IR"/>
+        </w:rPr>
+        <w:t xml:space="preserve"> که طول یکسانی با </w:t>
+      </w:r>
+      <w:r>
+        <w:rPr>
+          <w:lang w:bidi="fa-IR"/>
+        </w:rPr>
+        <w:t>x</w:t>
+      </w:r>
+      <w:r>
+        <w:rPr>
+          <w:rFonts w:hint="cs"/>
+          <w:rtl/>
+          <w:lang w:bidi="fa-IR"/>
+        </w:rPr>
+        <w:t xml:space="preserve"> دارد اعضایی را که باید تابع روی آن‌ها اعمال شود را کنترل کرد.</w:t>
+      </w:r>
+    </w:p>
+    <w:p>
+      <w:pPr>
+        <w:bidi/>
+        <w:rPr>
+          <w:rFonts w:hint="cs"/>
+          <w:rtl/>
+          <w:lang w:bidi="fa-IR"/>
+        </w:rPr>
+      </w:pPr>
+      <w:r>
+        <w:rPr>
+          <w:rFonts w:hint="cs"/>
+          <w:rtl/>
+          <w:lang w:bidi="fa-IR"/>
+        </w:rPr>
+        <w:t xml:space="preserve">با تابع </w:t>
+      </w:r>
+      <w:r>
+        <w:rPr>
+          <w:lang w:bidi="fa-IR"/>
+        </w:rPr>
+        <w:t>gl</w:t>
+      </w:r>
+      <w:r>
+        <w:rPr>
+          <w:rFonts w:hint="cs"/>
+          <w:rtl/>
+          <w:lang w:bidi="fa-IR"/>
+        </w:rPr>
+        <w:t xml:space="preserve"> می‌توان دسته‌بندی کرد.</w:t>
+      </w:r>
+    </w:p>
+    <w:p>
+      <w:pPr>
+        <w:bidi/>
+        <w:rPr>
+          <w:lang w:bidi="fa-IR"/>
+        </w:rPr>
+      </w:pPr>
+      <w:r>
+        <w:rPr>
+          <w:rStyle w:val="Style1Char"/>
+        </w:rPr>
+        <w:t>split(x, f, drop = FALSE, …)</w:t>
+      </w:r>
+    </w:p>
+    <w:p>
+      <w:pPr>
+        <w:bidi/>
+        <w:rPr>
+          <w:rtl/>
+          <w:lang w:bidi="fa-IR"/>
+        </w:rPr>
+      </w:pPr>
+      <w:r>
+        <w:rPr>
+          <w:rFonts w:hint="cs"/>
+          <w:rtl/>
+          <w:lang w:bidi="fa-IR"/>
+        </w:rPr>
+        <w:t xml:space="preserve">قدم اول </w:t>
+      </w:r>
+      <w:r>
+        <w:rPr>
+          <w:lang w:bidi="fa-IR"/>
+        </w:rPr>
+        <w:t>tapply</w:t>
+      </w:r>
+      <w:r>
+        <w:rPr>
+          <w:rFonts w:hint="cs"/>
+          <w:rtl/>
+          <w:lang w:bidi="fa-IR"/>
+        </w:rPr>
+        <w:t xml:space="preserve"> را انجام می‌دهد.</w:t>
+      </w:r>
+      <w:r>
+        <w:rPr>
+          <w:rFonts w:hint="cs"/>
+          <w:rtl/>
+          <w:lang w:bidi="fa-IR"/>
+        </w:rPr>
+        <w:t xml:space="preserve"> یعنی </w:t>
+      </w:r>
+      <w:r>
+        <w:rPr>
+          <w:lang w:bidi="fa-IR"/>
+        </w:rPr>
+        <w:t>x</w:t>
+      </w:r>
+      <w:r>
+        <w:rPr>
+          <w:rFonts w:hint="cs"/>
+          <w:rtl/>
+          <w:lang w:bidi="fa-IR"/>
+        </w:rPr>
+        <w:t xml:space="preserve"> را به دسته‌های جدا تقسیم می‌کند.</w:t>
+      </w:r>
+    </w:p>
+    <w:p>
+      <w:pPr>
+        <w:bidi/>
+        <w:rPr>
+          <w:rtl/>
+          <w:lang w:bidi="fa-IR"/>
+        </w:rPr>
+      </w:pPr>
+      <w:r>
+        <w:rPr>
+          <w:lang w:bidi="fa-IR"/>
+        </w:rPr>
+        <w:t>split</w:t>
+      </w:r>
+      <w:r>
+        <w:rPr>
+          <w:rFonts w:hint="cs"/>
+          <w:rtl/>
+          <w:lang w:bidi="fa-IR"/>
+        </w:rPr>
+        <w:t xml:space="preserve"> و </w:t>
+      </w:r>
+      <w:r>
+        <w:rPr>
+          <w:lang w:bidi="fa-IR"/>
+        </w:rPr>
+        <w:t>data frame</w:t>
+      </w:r>
+      <w:r>
+        <w:rPr>
+          <w:rFonts w:hint="cs"/>
+          <w:rtl/>
+          <w:lang w:bidi="fa-IR"/>
+        </w:rPr>
+        <w:t xml:space="preserve">ها: </w:t>
+      </w:r>
+      <w:r>
+        <w:rPr>
+          <w:rStyle w:val="Style1Char"/>
+        </w:rPr>
+        <w:t>split(df, df$colName)</w:t>
+      </w:r>
+    </w:p>
+    <w:p>
+      <w:pPr>
+        <w:bidi/>
+        <w:rPr>
+          <w:rFonts w:hint="cs"/>
+          <w:rtl/>
+          <w:lang w:bidi="fa-IR"/>
+        </w:rPr>
+      </w:pPr>
+      <w:r>
+        <w:rPr>
+          <w:rFonts w:hint="cs"/>
+          <w:rtl/>
+          <w:lang w:bidi="fa-IR"/>
+        </w:rPr>
+        <w:t xml:space="preserve">تابع </w:t>
+      </w:r>
+      <w:r>
+        <w:rPr>
+          <w:lang w:bidi="fa-IR"/>
+        </w:rPr>
+        <w:t>interaction</w:t>
+      </w:r>
+      <w:r>
+        <w:rPr>
+          <w:rFonts w:hint="cs"/>
+          <w:rtl/>
+          <w:lang w:bidi="fa-IR"/>
+        </w:rPr>
+        <w:t xml:space="preserve"> دو </w:t>
+      </w:r>
+      <w:r>
+        <w:rPr>
+          <w:rFonts w:hint="cs"/>
+          <w:rtl/>
+          <w:lang w:bidi="fa-IR"/>
+        </w:rPr>
+        <w:t xml:space="preserve">دسته را مخلوط می‌کند. اگر دو دسته را به صورت یک لیست به </w:t>
+      </w:r>
+      <w:r>
+        <w:rPr>
+          <w:lang w:bidi="fa-IR"/>
+        </w:rPr>
+        <w:t>split</w:t>
+      </w:r>
+      <w:r>
+        <w:rPr>
+          <w:rFonts w:hint="cs"/>
+          <w:rtl/>
+          <w:lang w:bidi="fa-IR"/>
+        </w:rPr>
+        <w:t xml:space="preserve"> بدهیم این کار را انجام می‌دهد. با آرگومان </w:t>
+      </w:r>
+      <w:r>
+        <w:rPr>
+          <w:lang w:bidi="fa-IR"/>
+        </w:rPr>
+        <w:t>drop = TRUE</w:t>
+      </w:r>
+      <w:r>
+        <w:rPr>
+          <w:rFonts w:hint="cs"/>
+          <w:rtl/>
+          <w:lang w:bidi="fa-IR"/>
+        </w:rPr>
+        <w:t xml:space="preserve"> می‌توان دسته‌هایی که خالی هستند را حذف کنیم.</w:t>
+      </w:r>
       <w:bookmarkStart w:id="0" w:name="_GoBack"/>
       <w:bookmarkEnd w:id="0"/>
     </w:p>

</xml_diff>

<commit_message>
tiny data article is added. Notes.docx is updated.
</commit_message>
<xml_diff>
--- a/Notes.docx
+++ b/Notes.docx
@@ -299,7 +299,21 @@
         <w:rPr>
           <w:lang w:bidi="fa-IR"/>
         </w:rPr>
-        <w:t>Names (dimnames for matrices)</w:t>
+        <w:t>Names (</w:t>
+      </w:r>
+      <w:proofErr w:type="spellStart"/>
+      <w:r>
+        <w:rPr>
+          <w:lang w:bidi="fa-IR"/>
+        </w:rPr>
+        <w:t>dimnames</w:t>
+      </w:r>
+      <w:proofErr w:type="spellEnd"/>
+      <w:r>
+        <w:rPr>
+          <w:lang w:bidi="fa-IR"/>
+        </w:rPr>
+        <w:t xml:space="preserve"> for matrices)</w:t>
       </w:r>
     </w:p>
     <w:p>
@@ -324,7 +338,34 @@
           <w:lang w:bidi="fa-IR"/>
         </w:rPr>
         <w:br/>
-        <w:t>date &lt;- as.date(“1995-02-26”)</w:t>
+      </w:r>
+      <w:proofErr w:type="spellStart"/>
+      <w:r>
+        <w:rPr>
+          <w:lang w:bidi="fa-IR"/>
+        </w:rPr>
+        <w:t>date</w:t>
+      </w:r>
+      <w:proofErr w:type="spellEnd"/>
+      <w:r>
+        <w:rPr>
+          <w:lang w:bidi="fa-IR"/>
+        </w:rPr>
+        <w:t xml:space="preserve"> &lt;- </w:t>
+      </w:r>
+      <w:proofErr w:type="spellStart"/>
+      <w:r>
+        <w:rPr>
+          <w:lang w:bidi="fa-IR"/>
+        </w:rPr>
+        <w:t>as.date</w:t>
+      </w:r>
+      <w:proofErr w:type="spellEnd"/>
+      <w:r>
+        <w:rPr>
+          <w:lang w:bidi="fa-IR"/>
+        </w:rPr>
+        <w:t>(“1995-02-26”)</w:t>
       </w:r>
     </w:p>
     <w:p>
@@ -356,12 +397,14 @@
           <w:lang w:bidi="fa-IR"/>
         </w:rPr>
       </w:pPr>
+      <w:proofErr w:type="spellStart"/>
       <w:r>
         <w:rPr>
           <w:lang w:bidi="fa-IR"/>
         </w:rPr>
         <w:t>POSIXct</w:t>
       </w:r>
+      <w:proofErr w:type="spellEnd"/>
       <w:r>
         <w:rPr>
           <w:lang w:bidi="fa-IR"/>
@@ -388,12 +431,14 @@
           <w:lang w:bidi="fa-IR"/>
         </w:rPr>
       </w:pPr>
+      <w:proofErr w:type="spellStart"/>
       <w:r>
         <w:rPr>
           <w:lang w:bidi="fa-IR"/>
         </w:rPr>
         <w:t>POSIXlt</w:t>
       </w:r>
+      <w:proofErr w:type="spellEnd"/>
       <w:r>
         <w:rPr>
           <w:lang w:bidi="fa-IR"/>
@@ -424,7 +469,15 @@
         <w:bidi w:val="0"/>
       </w:pPr>
       <w:r>
-        <w:t>source(fileAddress)</w:t>
+        <w:t>source(</w:t>
+      </w:r>
+      <w:proofErr w:type="spellStart"/>
+      <w:r>
+        <w:t>fileAddress</w:t>
+      </w:r>
+      <w:proofErr w:type="spellEnd"/>
+      <w:r>
+        <w:t>)</w:t>
       </w:r>
     </w:p>
     <w:p>
@@ -435,9 +488,11 @@
           <w:lang w:bidi="fa-IR"/>
         </w:rPr>
       </w:pPr>
+      <w:proofErr w:type="spellStart"/>
       <w:r>
         <w:t>Subsetting</w:t>
       </w:r>
+      <w:proofErr w:type="spellEnd"/>
       <w:r>
         <w:rPr>
           <w:rFonts w:hint="cs"/>
@@ -470,7 +525,15 @@
         <w:bidi w:val="0"/>
       </w:pPr>
       <w:r>
-        <w:t>m &lt;- matrix(1:6, 2, 3)</w:t>
+        <w:t xml:space="preserve">m &lt;- </w:t>
+      </w:r>
+      <w:proofErr w:type="gramStart"/>
+      <w:r>
+        <w:t>matrix(</w:t>
+      </w:r>
+      <w:proofErr w:type="gramEnd"/>
+      <w:r>
+        <w:t>1:6, 2, 3)</w:t>
       </w:r>
     </w:p>
     <w:p>
@@ -523,8 +586,12 @@
       </w:r>
       <w:r>
         <w:br/>
+      </w:r>
+      <w:proofErr w:type="spellStart"/>
+      <w:r>
         <w:t>v$a</w:t>
       </w:r>
+      <w:proofErr w:type="spellEnd"/>
       <w:r>
         <w:br/>
         <w:t>result is vector</w:t>
@@ -569,12 +636,40 @@
       </w:r>
       <w:r>
         <w:br/>
-        <w:t>complete.cases(a, b)</w:t>
+      </w:r>
+      <w:proofErr w:type="spellStart"/>
+      <w:r>
+        <w:t>complete.cases</w:t>
+      </w:r>
+      <w:proofErr w:type="spellEnd"/>
+      <w:r>
+        <w:t>(a, b)</w:t>
       </w:r>
       <w:r>
         <w:br/>
-        <w:t>TRUE TRUE FALSE FALSE FALSE</w:t>
-      </w:r>
+        <w:t xml:space="preserve">TRUE </w:t>
+      </w:r>
+      <w:proofErr w:type="spellStart"/>
+      <w:r>
+        <w:t>TRUE</w:t>
+      </w:r>
+      <w:proofErr w:type="spellEnd"/>
+      <w:r>
+        <w:t xml:space="preserve"> FALSE </w:t>
+      </w:r>
+      <w:proofErr w:type="spellStart"/>
+      <w:r>
+        <w:t>FALSE</w:t>
+      </w:r>
+      <w:proofErr w:type="spellEnd"/>
+      <w:r>
+        <w:t xml:space="preserve"> </w:t>
+      </w:r>
+      <w:proofErr w:type="spellStart"/>
+      <w:r>
+        <w:t>FALSE</w:t>
+      </w:r>
+      <w:proofErr w:type="spellEnd"/>
     </w:p>
     <w:p>
       <w:pPr>
@@ -753,12 +848,14 @@
         </w:rPr>
         <w:t xml:space="preserve">همان کار تابع </w:t>
       </w:r>
+      <w:proofErr w:type="spellStart"/>
       <w:r>
         <w:rPr>
           <w:lang w:bidi="fa-IR"/>
         </w:rPr>
         <w:t>lapply</w:t>
       </w:r>
+      <w:proofErr w:type="spellEnd"/>
       <w:r>
         <w:rPr>
           <w:rFonts w:hint="cs"/>
@@ -767,12 +864,14 @@
         </w:rPr>
         <w:t xml:space="preserve"> را انجام می‌دهد ولی در صورتی که بتواند خروجی را به شکل یک ماتریس نمایش دهد، ماتریس نمایش می‌دهد، در غیر این صورت دقیقا مثل </w:t>
       </w:r>
+      <w:proofErr w:type="spellStart"/>
       <w:r>
         <w:rPr>
           <w:lang w:bidi="fa-IR"/>
         </w:rPr>
         <w:t>lapply</w:t>
       </w:r>
+      <w:proofErr w:type="spellEnd"/>
       <w:r>
         <w:rPr>
           <w:rFonts w:hint="cs"/>
@@ -834,12 +933,14 @@
         </w:rPr>
         <w:t xml:space="preserve">برای اعمال تابع </w:t>
       </w:r>
+      <w:proofErr w:type="spellStart"/>
       <w:r>
         <w:rPr>
           <w:lang w:bidi="fa-IR"/>
         </w:rPr>
         <w:t>func</w:t>
       </w:r>
+      <w:proofErr w:type="spellEnd"/>
       <w:r>
         <w:rPr>
           <w:rFonts w:hint="cs"/>
@@ -895,13 +996,31 @@
       <w:pPr>
         <w:pStyle w:val="Style1"/>
       </w:pPr>
+      <w:proofErr w:type="spellStart"/>
       <w:proofErr w:type="gramStart"/>
       <w:r>
-        <w:t>mapply(</w:t>
-      </w:r>
+        <w:t>mapply</w:t>
+      </w:r>
+      <w:proofErr w:type="spellEnd"/>
+      <w:r>
+        <w:t>(</w:t>
+      </w:r>
+      <w:proofErr w:type="spellStart"/>
       <w:proofErr w:type="gramEnd"/>
       <w:r>
-        <w:t>func, …, MoreArgs = NULL, SIMPLIFY = TRUE, USE.NAMES = TRUE)</w:t>
+        <w:t>func</w:t>
+      </w:r>
+      <w:proofErr w:type="spellEnd"/>
+      <w:r>
+        <w:t xml:space="preserve">, …, </w:t>
+      </w:r>
+      <w:proofErr w:type="spellStart"/>
+      <w:r>
+        <w:t>MoreArgs</w:t>
+      </w:r>
+      <w:proofErr w:type="spellEnd"/>
+      <w:r>
+        <w:t xml:space="preserve"> = NULL, SIMPLIFY = TRUE, USE.NAMES = TRUE)</w:t>
       </w:r>
     </w:p>
     <w:p>
@@ -1057,12 +1176,14 @@
         </w:rPr>
         <w:t xml:space="preserve">با تابع </w:t>
       </w:r>
+      <w:proofErr w:type="spellStart"/>
       <w:r>
         <w:rPr>
           <w:lang w:bidi="fa-IR"/>
         </w:rPr>
         <w:t>gl</w:t>
       </w:r>
+      <w:proofErr w:type="spellEnd"/>
       <w:r>
         <w:rPr>
           <w:rFonts w:hint="cs"/>
@@ -1174,202 +1295,3248 @@
           <w:lang w:bidi="fa-IR"/>
         </w:rPr>
         <w:t xml:space="preserve"> نمایش داده می‌شود.</w:t>
+      </w:r>
+    </w:p>
+    <w:p>
+      <w:pPr>
+        <w:bidi/>
+        <w:rPr>
+          <w:lang w:bidi="fa-IR"/>
+        </w:rPr>
+      </w:pPr>
+      <w:proofErr w:type="gramStart"/>
+      <w:r>
+        <w:rPr>
+          <w:rStyle w:val="Style1Char"/>
+        </w:rPr>
+        <w:t>split(</w:t>
+      </w:r>
+      <w:proofErr w:type="gramEnd"/>
+      <w:r>
+        <w:rPr>
+          <w:rStyle w:val="Style1Char"/>
+        </w:rPr>
+        <w:t>x, f, drop = FALSE, …)</w:t>
+      </w:r>
+    </w:p>
+    <w:p>
+      <w:pPr>
+        <w:bidi/>
+        <w:rPr>
+          <w:rtl/>
+          <w:lang w:bidi="fa-IR"/>
+        </w:rPr>
+      </w:pPr>
+      <w:r>
+        <w:rPr>
+          <w:rFonts w:hint="cs"/>
+          <w:rtl/>
+          <w:lang w:bidi="fa-IR"/>
+        </w:rPr>
+        <w:t xml:space="preserve">قدم اول </w:t>
+      </w:r>
+      <w:proofErr w:type="spellStart"/>
+      <w:r>
+        <w:rPr>
+          <w:lang w:bidi="fa-IR"/>
+        </w:rPr>
+        <w:t>tapply</w:t>
+      </w:r>
+      <w:proofErr w:type="spellEnd"/>
+      <w:r>
+        <w:rPr>
+          <w:rFonts w:hint="cs"/>
+          <w:rtl/>
+          <w:lang w:bidi="fa-IR"/>
+        </w:rPr>
+        <w:t xml:space="preserve"> را انجام می‌دهد.</w:t>
+      </w:r>
+      <w:r>
+        <w:rPr>
+          <w:rFonts w:hint="cs"/>
+          <w:rtl/>
+          <w:lang w:bidi="fa-IR"/>
+        </w:rPr>
+        <w:t xml:space="preserve"> یعنی </w:t>
+      </w:r>
+      <w:r>
+        <w:rPr>
+          <w:lang w:bidi="fa-IR"/>
+        </w:rPr>
+        <w:t>x</w:t>
+      </w:r>
+      <w:r>
+        <w:rPr>
+          <w:rFonts w:hint="cs"/>
+          <w:rtl/>
+          <w:lang w:bidi="fa-IR"/>
+        </w:rPr>
+        <w:t xml:space="preserve"> را به دسته‌های جدا تقسیم می‌کند.</w:t>
+      </w:r>
+    </w:p>
+    <w:p>
+      <w:pPr>
+        <w:bidi/>
+        <w:rPr>
+          <w:rtl/>
+          <w:lang w:bidi="fa-IR"/>
+        </w:rPr>
+      </w:pPr>
+      <w:r>
+        <w:rPr>
+          <w:lang w:bidi="fa-IR"/>
+        </w:rPr>
+        <w:lastRenderedPageBreak/>
+        <w:t>split</w:t>
+      </w:r>
+      <w:r>
+        <w:rPr>
+          <w:rFonts w:hint="cs"/>
+          <w:rtl/>
+          <w:lang w:bidi="fa-IR"/>
+        </w:rPr>
+        <w:t xml:space="preserve"> و </w:t>
+      </w:r>
+      <w:r>
+        <w:rPr>
+          <w:lang w:bidi="fa-IR"/>
+        </w:rPr>
+        <w:t>data frame</w:t>
+      </w:r>
+      <w:r>
+        <w:rPr>
+          <w:rFonts w:hint="cs"/>
+          <w:rtl/>
+          <w:lang w:bidi="fa-IR"/>
+        </w:rPr>
+        <w:t xml:space="preserve">ها: </w:t>
+      </w:r>
+      <w:proofErr w:type="gramStart"/>
+      <w:r>
+        <w:rPr>
+          <w:rStyle w:val="Style1Char"/>
+        </w:rPr>
+        <w:t>split(</w:t>
+      </w:r>
+      <w:proofErr w:type="spellStart"/>
+      <w:proofErr w:type="gramEnd"/>
+      <w:r>
+        <w:rPr>
+          <w:rStyle w:val="Style1Char"/>
+        </w:rPr>
+        <w:t>df</w:t>
+      </w:r>
+      <w:proofErr w:type="spellEnd"/>
+      <w:r>
+        <w:rPr>
+          <w:rStyle w:val="Style1Char"/>
+        </w:rPr>
+        <w:t xml:space="preserve">, </w:t>
+      </w:r>
+      <w:proofErr w:type="spellStart"/>
+      <w:r>
+        <w:rPr>
+          <w:rStyle w:val="Style1Char"/>
+        </w:rPr>
+        <w:t>df$colName</w:t>
+      </w:r>
+      <w:proofErr w:type="spellEnd"/>
+      <w:r>
+        <w:rPr>
+          <w:rStyle w:val="Style1Char"/>
+        </w:rPr>
+        <w:t>)</w:t>
+      </w:r>
+    </w:p>
+    <w:p>
+      <w:pPr>
+        <w:bidi/>
+        <w:rPr>
+          <w:rtl/>
+          <w:lang w:bidi="fa-IR"/>
+        </w:rPr>
+      </w:pPr>
+      <w:r>
+        <w:rPr>
+          <w:rFonts w:hint="cs"/>
+          <w:rtl/>
+          <w:lang w:bidi="fa-IR"/>
+        </w:rPr>
+        <w:t xml:space="preserve">تابع </w:t>
+      </w:r>
+      <w:r>
+        <w:rPr>
+          <w:lang w:bidi="fa-IR"/>
+        </w:rPr>
+        <w:t>interaction</w:t>
+      </w:r>
+      <w:r>
+        <w:rPr>
+          <w:rFonts w:hint="cs"/>
+          <w:rtl/>
+          <w:lang w:bidi="fa-IR"/>
+        </w:rPr>
+        <w:t xml:space="preserve"> دو </w:t>
+      </w:r>
+      <w:r>
+        <w:rPr>
+          <w:rFonts w:hint="cs"/>
+          <w:rtl/>
+          <w:lang w:bidi="fa-IR"/>
+        </w:rPr>
+        <w:t xml:space="preserve">دسته را مخلوط می‌کند. اگر دو دسته را به صورت یک لیست به </w:t>
+      </w:r>
+      <w:r>
+        <w:rPr>
+          <w:lang w:bidi="fa-IR"/>
+        </w:rPr>
+        <w:t>split</w:t>
+      </w:r>
+      <w:r>
+        <w:rPr>
+          <w:rFonts w:hint="cs"/>
+          <w:rtl/>
+          <w:lang w:bidi="fa-IR"/>
+        </w:rPr>
+        <w:t xml:space="preserve"> بدهیم این کار را انجام می‌دهد. با آرگومان </w:t>
+      </w:r>
+      <w:r>
+        <w:rPr>
+          <w:lang w:bidi="fa-IR"/>
+        </w:rPr>
+        <w:t>drop = TRUE</w:t>
+      </w:r>
+      <w:r>
+        <w:rPr>
+          <w:rFonts w:hint="cs"/>
+          <w:rtl/>
+          <w:lang w:bidi="fa-IR"/>
+        </w:rPr>
+        <w:t xml:space="preserve"> می‌توان دسته‌هایی که خالی هستند را حذف کنیم.</w:t>
+      </w:r>
+    </w:p>
+    <w:p>
+      <w:pPr>
+        <w:pStyle w:val="Heading2"/>
+        <w:bidi/>
+        <w:rPr>
+          <w:rtl/>
+          <w:lang w:bidi="fa-IR"/>
+        </w:rPr>
+      </w:pPr>
+      <w:r>
+        <w:rPr>
+          <w:rFonts w:hint="cs"/>
+          <w:rtl/>
+          <w:lang w:bidi="fa-IR"/>
+        </w:rPr>
+        <w:t>توزیع‌های احتمالاتی</w:t>
+      </w:r>
+    </w:p>
+    <w:p>
+      <w:pPr>
+        <w:bidi/>
+        <w:rPr>
+          <w:rtl/>
+          <w:lang w:bidi="fa-IR"/>
+        </w:rPr>
+      </w:pPr>
+      <w:r>
+        <w:rPr>
+          <w:rFonts w:hint="cs"/>
+          <w:rtl/>
+          <w:lang w:bidi="fa-IR"/>
+        </w:rPr>
+        <w:t xml:space="preserve">همه توزیع‌های استاندارد در </w:t>
+      </w:r>
+      <w:r>
+        <w:rPr>
+          <w:lang w:bidi="fa-IR"/>
+        </w:rPr>
+        <w:t>R</w:t>
+      </w:r>
+      <w:r>
+        <w:rPr>
+          <w:rFonts w:hint="cs"/>
+          <w:rtl/>
+          <w:lang w:bidi="fa-IR"/>
+        </w:rPr>
+        <w:t xml:space="preserve"> وجود دارند. برای استفاده از آن‌ها از چهار پیشوند استفاده می‌شود. </w:t>
+      </w:r>
+      <w:r>
+        <w:rPr>
+          <w:lang w:bidi="fa-IR"/>
+        </w:rPr>
+        <w:t>r</w:t>
+      </w:r>
+      <w:r>
+        <w:rPr>
+          <w:rFonts w:hint="cs"/>
+          <w:rtl/>
+          <w:lang w:bidi="fa-IR"/>
+        </w:rPr>
+        <w:t xml:space="preserve"> </w:t>
+      </w:r>
+      <w:r>
+        <w:rPr>
+          <w:rFonts w:hint="cs"/>
+          <w:rtl/>
+          <w:lang w:bidi="fa-IR"/>
+        </w:rPr>
+        <w:t>(</w:t>
+      </w:r>
+      <w:r>
+        <w:rPr>
+          <w:lang w:bidi="fa-IR"/>
+        </w:rPr>
+        <w:t>random</w:t>
+      </w:r>
+      <w:r>
+        <w:rPr>
+          <w:rFonts w:hint="cs"/>
+          <w:rtl/>
+          <w:lang w:bidi="fa-IR"/>
+        </w:rPr>
+        <w:t xml:space="preserve">) </w:t>
+      </w:r>
+      <w:r>
+        <w:rPr>
+          <w:rFonts w:hint="cs"/>
+          <w:rtl/>
+          <w:lang w:bidi="fa-IR"/>
+        </w:rPr>
+        <w:t xml:space="preserve">برای تولید اعداد تصادفی، </w:t>
+      </w:r>
+      <w:r>
+        <w:rPr>
+          <w:lang w:bidi="fa-IR"/>
+        </w:rPr>
+        <w:t>d</w:t>
+      </w:r>
+      <w:r>
+        <w:rPr>
+          <w:rFonts w:hint="cs"/>
+          <w:rtl/>
+          <w:lang w:bidi="fa-IR"/>
+        </w:rPr>
+        <w:t xml:space="preserve"> </w:t>
+      </w:r>
+      <w:r>
+        <w:rPr>
+          <w:rFonts w:hint="cs"/>
+          <w:rtl/>
+          <w:lang w:bidi="fa-IR"/>
+        </w:rPr>
+        <w:t>(</w:t>
+      </w:r>
+      <w:r>
+        <w:rPr>
+          <w:lang w:bidi="fa-IR"/>
+        </w:rPr>
+        <w:t>density</w:t>
+      </w:r>
+      <w:r>
+        <w:rPr>
+          <w:rFonts w:hint="cs"/>
+          <w:rtl/>
+          <w:lang w:bidi="fa-IR"/>
+        </w:rPr>
+        <w:t xml:space="preserve">) </w:t>
+      </w:r>
+      <w:r>
+        <w:rPr>
+          <w:rFonts w:hint="cs"/>
+          <w:rtl/>
+          <w:lang w:bidi="fa-IR"/>
+        </w:rPr>
+        <w:t xml:space="preserve">برای تابع چگالی، </w:t>
+      </w:r>
+      <w:r>
+        <w:rPr>
+          <w:lang w:bidi="fa-IR"/>
+        </w:rPr>
+        <w:t>p</w:t>
+      </w:r>
+      <w:r>
+        <w:rPr>
+          <w:rFonts w:hint="cs"/>
+          <w:rtl/>
+          <w:lang w:bidi="fa-IR"/>
+        </w:rPr>
+        <w:t xml:space="preserve"> </w:t>
+      </w:r>
+      <w:r>
+        <w:rPr>
+          <w:rFonts w:hint="cs"/>
+          <w:rtl/>
+          <w:lang w:bidi="fa-IR"/>
+        </w:rPr>
+        <w:t>(</w:t>
+      </w:r>
+      <w:r>
+        <w:rPr>
+          <w:lang w:bidi="fa-IR"/>
+        </w:rPr>
+        <w:t>probability</w:t>
+      </w:r>
+      <w:r>
+        <w:rPr>
+          <w:rFonts w:hint="cs"/>
+          <w:rtl/>
+          <w:lang w:bidi="fa-IR"/>
+        </w:rPr>
+        <w:t xml:space="preserve">) </w:t>
+      </w:r>
+      <w:r>
+        <w:rPr>
+          <w:rFonts w:hint="cs"/>
+          <w:rtl/>
+          <w:lang w:bidi="fa-IR"/>
+        </w:rPr>
+        <w:t xml:space="preserve">برای تابع تجمعی و </w:t>
+      </w:r>
+      <w:r>
+        <w:rPr>
+          <w:lang w:bidi="fa-IR"/>
+        </w:rPr>
+        <w:t>q</w:t>
+      </w:r>
+      <w:r>
+        <w:rPr>
+          <w:rFonts w:hint="cs"/>
+          <w:rtl/>
+          <w:lang w:bidi="fa-IR"/>
+        </w:rPr>
+        <w:t xml:space="preserve"> </w:t>
+      </w:r>
+      <w:r>
+        <w:rPr>
+          <w:rFonts w:hint="cs"/>
+          <w:rtl/>
+          <w:lang w:bidi="fa-IR"/>
+        </w:rPr>
+        <w:t>(</w:t>
+      </w:r>
+      <w:r>
+        <w:rPr>
+          <w:lang w:bidi="fa-IR"/>
+        </w:rPr>
+        <w:t>quantile</w:t>
+      </w:r>
+      <w:r>
+        <w:rPr>
+          <w:rFonts w:hint="cs"/>
+          <w:rtl/>
+          <w:lang w:bidi="fa-IR"/>
+        </w:rPr>
+        <w:t xml:space="preserve">) </w:t>
+      </w:r>
+      <w:r>
+        <w:rPr>
+          <w:rFonts w:hint="cs"/>
+          <w:rtl/>
+          <w:lang w:bidi="fa-IR"/>
+        </w:rPr>
+        <w:t xml:space="preserve">برای تابع </w:t>
+      </w:r>
+      <w:r>
+        <w:rPr>
+          <w:lang w:bidi="fa-IR"/>
+        </w:rPr>
+        <w:t>quantile</w:t>
+      </w:r>
+      <w:r>
+        <w:rPr>
+          <w:rFonts w:hint="cs"/>
+          <w:rtl/>
+          <w:lang w:bidi="fa-IR"/>
+        </w:rPr>
+        <w:t xml:space="preserve"> استفاده می‌شود.</w:t>
+      </w:r>
+    </w:p>
+    <w:p>
+      <w:pPr>
+        <w:pStyle w:val="Heading2"/>
+        <w:bidi/>
+        <w:rPr>
+          <w:rtl/>
+          <w:lang w:bidi="fa-IR"/>
+        </w:rPr>
+      </w:pPr>
+      <w:r>
+        <w:rPr>
+          <w:rFonts w:hint="cs"/>
+          <w:rtl/>
+          <w:lang w:bidi="fa-IR"/>
+        </w:rPr>
+        <w:t>دانلود داده</w:t>
+      </w:r>
+    </w:p>
+    <w:p>
+      <w:pPr>
+        <w:bidi/>
+        <w:rPr>
+          <w:rtl/>
+          <w:lang w:bidi="fa-IR"/>
+        </w:rPr>
+      </w:pPr>
+      <w:r>
+        <w:rPr>
+          <w:rFonts w:hint="cs"/>
+          <w:rtl/>
+          <w:lang w:bidi="fa-IR"/>
+        </w:rPr>
+        <w:t xml:space="preserve">برای دانلود داده‌ها از </w:t>
+      </w:r>
+      <w:proofErr w:type="spellStart"/>
+      <w:r>
+        <w:rPr>
+          <w:rStyle w:val="Style1Char"/>
+        </w:rPr>
+        <w:t>download.file</w:t>
+      </w:r>
+      <w:proofErr w:type="spellEnd"/>
+      <w:r>
+        <w:rPr>
+          <w:rStyle w:val="Style1Char"/>
+        </w:rPr>
+        <w:t>(</w:t>
+      </w:r>
+      <w:proofErr w:type="spellStart"/>
+      <w:r>
+        <w:rPr>
+          <w:rStyle w:val="Style1Char"/>
+        </w:rPr>
+        <w:t>url</w:t>
+      </w:r>
+      <w:proofErr w:type="spellEnd"/>
+      <w:r>
+        <w:rPr>
+          <w:rStyle w:val="Style1Char"/>
+        </w:rPr>
+        <w:t xml:space="preserve">, </w:t>
+      </w:r>
+      <w:proofErr w:type="spellStart"/>
+      <w:r>
+        <w:rPr>
+          <w:rStyle w:val="Style1Char"/>
+        </w:rPr>
+        <w:t>destfile</w:t>
+      </w:r>
+      <w:proofErr w:type="spellEnd"/>
+      <w:r>
+        <w:rPr>
+          <w:rStyle w:val="Style1Char"/>
+        </w:rPr>
+        <w:t>, method)</w:t>
+      </w:r>
+      <w:r>
+        <w:rPr>
+          <w:rFonts w:hint="cs"/>
+          <w:rtl/>
+          <w:lang w:bidi="fa-IR"/>
+        </w:rPr>
+        <w:t xml:space="preserve"> استفاده می‌کنیم. بهتر است تاریخ دانلود را نیز نگه داریم.</w:t>
+      </w:r>
+    </w:p>
+    <w:p>
+      <w:pPr>
+        <w:pStyle w:val="Heading2"/>
+        <w:bidi/>
+        <w:rPr>
+          <w:rtl/>
+          <w:lang w:bidi="fa-IR"/>
+        </w:rPr>
+      </w:pPr>
+      <w:r>
+        <w:rPr>
+          <w:lang w:bidi="fa-IR"/>
+        </w:rPr>
+        <w:t>Excel</w:t>
+      </w:r>
+    </w:p>
+    <w:p>
+      <w:pPr>
+        <w:bidi/>
+        <w:rPr>
+          <w:rtl/>
+          <w:lang w:bidi="fa-IR"/>
+        </w:rPr>
+      </w:pPr>
+      <w:r>
+        <w:rPr>
+          <w:rFonts w:hint="cs"/>
+          <w:rtl/>
+          <w:lang w:bidi="fa-IR"/>
+        </w:rPr>
+        <w:t xml:space="preserve">پکیج‌های </w:t>
+      </w:r>
+      <w:proofErr w:type="spellStart"/>
+      <w:r>
+        <w:rPr>
+          <w:lang w:bidi="fa-IR"/>
+        </w:rPr>
+        <w:t>xlsx</w:t>
+      </w:r>
+      <w:proofErr w:type="spellEnd"/>
+      <w:r>
+        <w:rPr>
+          <w:rFonts w:hint="cs"/>
+          <w:rtl/>
+          <w:lang w:bidi="fa-IR"/>
+        </w:rPr>
+        <w:t xml:space="preserve"> و </w:t>
+      </w:r>
+      <w:proofErr w:type="spellStart"/>
+      <w:r>
+        <w:rPr>
+          <w:lang w:bidi="fa-IR"/>
+        </w:rPr>
+        <w:t>XLConnect</w:t>
+      </w:r>
+      <w:proofErr w:type="spellEnd"/>
+      <w:r>
+        <w:rPr>
+          <w:rFonts w:hint="cs"/>
+          <w:rtl/>
+          <w:lang w:bidi="fa-IR"/>
+        </w:rPr>
+        <w:t xml:space="preserve"> مناسب هستند.</w:t>
+      </w:r>
+    </w:p>
+    <w:p>
+      <w:pPr>
+        <w:pStyle w:val="Heading2"/>
+        <w:bidi/>
+        <w:rPr>
+          <w:rtl/>
+          <w:lang w:bidi="fa-IR"/>
+        </w:rPr>
+      </w:pPr>
+      <w:proofErr w:type="spellStart"/>
+      <w:proofErr w:type="gramStart"/>
+      <w:r>
+        <w:rPr>
+          <w:lang w:bidi="fa-IR"/>
+        </w:rPr>
+        <w:t>data.table</w:t>
+      </w:r>
+      <w:proofErr w:type="spellEnd"/>
+      <w:proofErr w:type="gramEnd"/>
+    </w:p>
+    <w:p>
+      <w:pPr>
+        <w:pStyle w:val="Style1"/>
+        <w:bidi w:val="0"/>
+      </w:pPr>
+      <w:proofErr w:type="spellStart"/>
+      <w:proofErr w:type="gramStart"/>
+      <w:r>
+        <w:t>dt</w:t>
+      </w:r>
+      <w:proofErr w:type="spellEnd"/>
+      <w:r>
+        <w:t>[</w:t>
+      </w:r>
+      <w:proofErr w:type="gramEnd"/>
+      <w:r>
+        <w:t>, sum(x)] # sum of column x</w:t>
+      </w:r>
+    </w:p>
+    <w:p>
+      <w:pPr>
+        <w:pStyle w:val="Style1"/>
+        <w:bidi w:val="0"/>
+      </w:pPr>
+      <w:proofErr w:type="spellStart"/>
+      <w:proofErr w:type="gramStart"/>
+      <w:r>
+        <w:t>dt</w:t>
+      </w:r>
+      <w:proofErr w:type="spellEnd"/>
+      <w:r>
+        <w:t>[</w:t>
+      </w:r>
+      <w:proofErr w:type="gramEnd"/>
+      <w:r>
+        <w:t>, sum(</w:t>
+      </w:r>
+      <w:proofErr w:type="spellStart"/>
+      <w:r>
+        <w:t>x+y</w:t>
+      </w:r>
+      <w:proofErr w:type="spellEnd"/>
+      <w:r>
+        <w:t>), by=a] # sum of columns x and y grouped by column a</w:t>
+      </w:r>
+    </w:p>
+    <w:p>
+      <w:pPr>
+        <w:pStyle w:val="Style1"/>
+        <w:bidi w:val="0"/>
+      </w:pPr>
+      <w:proofErr w:type="spellStart"/>
+      <w:proofErr w:type="gramStart"/>
+      <w:r>
+        <w:t>dt</w:t>
+      </w:r>
+      <w:proofErr w:type="spellEnd"/>
+      <w:r>
+        <w:t>[</w:t>
+      </w:r>
+      <w:proofErr w:type="gramEnd"/>
+      <w:r>
+        <w:t>, y := 2*x] # adding new column</w:t>
+      </w:r>
+    </w:p>
+    <w:p>
+      <w:pPr>
+        <w:pStyle w:val="Style1"/>
+        <w:bidi w:val="0"/>
+      </w:pPr>
+      <w:proofErr w:type="spellStart"/>
+      <w:proofErr w:type="gramStart"/>
+      <w:r>
+        <w:t>dt</w:t>
+      </w:r>
+      <w:proofErr w:type="spellEnd"/>
+      <w:r>
+        <w:t>[</w:t>
+      </w:r>
+      <w:proofErr w:type="gramEnd"/>
+      <w:r>
+        <w:t xml:space="preserve">, .N, by=a] # count of observations </w:t>
+      </w:r>
+      <w:proofErr w:type="spellStart"/>
+      <w:r>
+        <w:t>gouped</w:t>
+      </w:r>
+      <w:proofErr w:type="spellEnd"/>
+      <w:r>
+        <w:t xml:space="preserve"> by column a</w:t>
+      </w:r>
+    </w:p>
+    <w:p>
+      <w:pPr>
+        <w:pStyle w:val="Style1"/>
+        <w:bidi w:val="0"/>
+      </w:pPr>
+      <w:proofErr w:type="spellStart"/>
+      <w:proofErr w:type="gramStart"/>
+      <w:r>
+        <w:t>setkey</w:t>
+      </w:r>
+      <w:proofErr w:type="spellEnd"/>
+      <w:r>
+        <w:t>(</w:t>
+      </w:r>
+      <w:proofErr w:type="spellStart"/>
+      <w:proofErr w:type="gramEnd"/>
+      <w:r>
+        <w:t>dt</w:t>
+      </w:r>
+      <w:proofErr w:type="spellEnd"/>
+      <w:r>
+        <w:t xml:space="preserve">, k) # </w:t>
+      </w:r>
+      <w:proofErr w:type="spellStart"/>
+      <w:r>
+        <w:t>dt</w:t>
+      </w:r>
+      <w:proofErr w:type="spellEnd"/>
+      <w:r>
+        <w:t>[</w:t>
+      </w:r>
+      <w:proofErr w:type="spellStart"/>
+      <w:r>
+        <w:t>sth</w:t>
+      </w:r>
+      <w:proofErr w:type="spellEnd"/>
+      <w:r>
+        <w:t xml:space="preserve">] will be </w:t>
+      </w:r>
+      <w:proofErr w:type="spellStart"/>
+      <w:r>
+        <w:t>dt</w:t>
+      </w:r>
+      <w:proofErr w:type="spellEnd"/>
+      <w:r>
+        <w:t>[, k=</w:t>
+      </w:r>
+      <w:proofErr w:type="spellStart"/>
+      <w:r>
+        <w:t>sth</w:t>
+      </w:r>
+      <w:proofErr w:type="spellEnd"/>
+      <w:r>
+        <w:t>]</w:t>
+      </w:r>
+    </w:p>
+    <w:p>
+      <w:pPr>
+        <w:pStyle w:val="Style1"/>
+        <w:bidi w:val="0"/>
+        <w:rPr>
+          <w:rtl/>
+        </w:rPr>
+      </w:pPr>
+      <w:proofErr w:type="spellStart"/>
+      <w:proofErr w:type="gramStart"/>
+      <w:r>
+        <w:t>setkey</w:t>
+      </w:r>
+      <w:proofErr w:type="spellEnd"/>
+      <w:r>
+        <w:t>(</w:t>
+      </w:r>
+      <w:proofErr w:type="gramEnd"/>
+      <w:r>
+        <w:t>d2, k) # merge(</w:t>
+      </w:r>
+      <w:proofErr w:type="spellStart"/>
+      <w:r>
+        <w:t>dt</w:t>
+      </w:r>
+      <w:proofErr w:type="spellEnd"/>
+      <w:r>
+        <w:t>, d2) will join the tables</w:t>
+      </w:r>
+    </w:p>
+    <w:p>
+      <w:pPr>
+        <w:pStyle w:val="Heading2"/>
+        <w:bidi/>
+        <w:rPr>
+          <w:rtl/>
+          <w:lang w:bidi="fa-IR"/>
+        </w:rPr>
+      </w:pPr>
+      <w:r>
+        <w:rPr>
+          <w:lang w:bidi="fa-IR"/>
+        </w:rPr>
+        <w:t>Cross tabs</w:t>
+      </w:r>
+    </w:p>
+    <w:p>
+      <w:pPr>
+        <w:pStyle w:val="Style1"/>
+        <w:bidi w:val="0"/>
+        <w:rPr>
+          <w:rtl/>
+        </w:rPr>
+      </w:pPr>
+      <w:proofErr w:type="spellStart"/>
+      <w:proofErr w:type="gramStart"/>
+      <w:r>
+        <w:t>xtabs</w:t>
+      </w:r>
+      <w:proofErr w:type="spellEnd"/>
+      <w:r>
+        <w:t>(</w:t>
+      </w:r>
+      <w:proofErr w:type="spellStart"/>
+      <w:proofErr w:type="gramEnd"/>
+      <w:r>
+        <w:t>Freq</w:t>
+      </w:r>
+      <w:proofErr w:type="spellEnd"/>
+      <w:r>
+        <w:t xml:space="preserve"> ~ Gender + Admit, data=</w:t>
+      </w:r>
+      <w:proofErr w:type="spellStart"/>
+      <w:r>
+        <w:t>dataFrame</w:t>
+      </w:r>
+      <w:proofErr w:type="spellEnd"/>
+      <w:r>
+        <w:t>)</w:t>
+      </w:r>
+    </w:p>
+    <w:p>
+      <w:pPr>
+        <w:pStyle w:val="Heading2"/>
+        <w:bidi/>
+        <w:rPr>
+          <w:lang w:bidi="fa-IR"/>
+        </w:rPr>
+      </w:pPr>
+      <w:r>
+        <w:rPr>
+          <w:lang w:bidi="fa-IR"/>
+        </w:rPr>
+        <w:t>Flat tables</w:t>
+      </w:r>
+    </w:p>
+    <w:p>
+      <w:pPr>
+        <w:pStyle w:val="Style1"/>
+        <w:bidi w:val="0"/>
+        <w:rPr>
+          <w:rtl/>
+        </w:rPr>
+      </w:pPr>
+      <w:proofErr w:type="spellStart"/>
+      <w:proofErr w:type="gramStart"/>
+      <w:r>
+        <w:t>ftable</w:t>
+      </w:r>
+      <w:proofErr w:type="spellEnd"/>
+      <w:r>
+        <w:t>(</w:t>
+      </w:r>
+      <w:proofErr w:type="spellStart"/>
+      <w:proofErr w:type="gramEnd"/>
+      <w:r>
+        <w:t>xtabs</w:t>
+      </w:r>
+      <w:proofErr w:type="spellEnd"/>
+      <w:r>
+        <w:t>(~. , data=</w:t>
+      </w:r>
+      <w:proofErr w:type="spellStart"/>
+      <w:r>
+        <w:t>dataFame</w:t>
+      </w:r>
+      <w:proofErr w:type="spellEnd"/>
+      <w:r>
+        <w:t>))</w:t>
+      </w:r>
+    </w:p>
+    <w:p>
+      <w:pPr>
+        <w:bidi/>
+        <w:rPr>
+          <w:rtl/>
+          <w:lang w:bidi="fa-IR"/>
+        </w:rPr>
+      </w:pPr>
+      <w:r>
+        <w:rPr>
+          <w:lang w:bidi="fa-IR"/>
+        </w:rPr>
+        <w:t>Reshape</w:t>
+      </w:r>
+    </w:p>
+    <w:p>
+      <w:pPr>
+        <w:pStyle w:val="Style1"/>
+        <w:bidi w:val="0"/>
+      </w:pPr>
+      <w:r>
+        <w:t>library(reshape2)</w:t>
+      </w:r>
+      <w:r>
+        <w:br/>
+        <w:t>melted &lt;- melt(</w:t>
+      </w:r>
+      <w:proofErr w:type="spellStart"/>
+      <w:r>
+        <w:t>dataFrame</w:t>
+      </w:r>
+      <w:proofErr w:type="spellEnd"/>
+      <w:r>
+        <w:t xml:space="preserve">, id=c(col1, col2), </w:t>
+      </w:r>
+      <w:proofErr w:type="spellStart"/>
+      <w:r>
+        <w:t>measure.vars</w:t>
+      </w:r>
+      <w:proofErr w:type="spellEnd"/>
+      <w:r>
+        <w:t>=c(col3, col4))</w:t>
+      </w:r>
+      <w:r>
+        <w:br/>
+        <w:t xml:space="preserve">col2Data &lt;- </w:t>
+      </w:r>
+      <w:proofErr w:type="spellStart"/>
+      <w:r>
+        <w:t>dcast</w:t>
+      </w:r>
+      <w:proofErr w:type="spellEnd"/>
+      <w:r>
+        <w:t>(melted, col2 ~ variable) # frequency of variables for each col2</w:t>
+      </w:r>
+      <w:r>
+        <w:br/>
+        <w:t xml:space="preserve">col2Data &lt;- </w:t>
+      </w:r>
+      <w:proofErr w:type="spellStart"/>
+      <w:r>
+        <w:t>dcast</w:t>
+      </w:r>
+      <w:proofErr w:type="spellEnd"/>
+      <w:r>
+        <w:t xml:space="preserve">(melted, col2 ~ variable, mean) # </w:t>
+      </w:r>
+      <w:r>
+        <w:t>mean of variables for each col2</w:t>
+      </w:r>
+    </w:p>
+    <w:p>
+      <w:pPr>
+        <w:pStyle w:val="Heading2"/>
+        <w:bidi/>
+        <w:rPr>
+          <w:rtl/>
+          <w:lang w:bidi="fa-IR"/>
+        </w:rPr>
+      </w:pPr>
+      <w:proofErr w:type="spellStart"/>
+      <w:r>
+        <w:rPr>
+          <w:lang w:bidi="fa-IR"/>
+        </w:rPr>
+        <w:t>dplyr</w:t>
+      </w:r>
+      <w:proofErr w:type="spellEnd"/>
+    </w:p>
+    <w:p>
+      <w:pPr>
+        <w:pStyle w:val="Style1"/>
+        <w:bidi w:val="0"/>
+      </w:pPr>
+      <w:r>
+        <w:t>select(</w:t>
+      </w:r>
+      <w:proofErr w:type="spellStart"/>
+      <w:r>
+        <w:t>df</w:t>
+      </w:r>
+      <w:proofErr w:type="spellEnd"/>
+      <w:r>
+        <w:t>, col1:col3)</w:t>
+      </w:r>
+      <w:r>
+        <w:br/>
+        <w:t>select(</w:t>
+      </w:r>
+      <w:proofErr w:type="spellStart"/>
+      <w:r>
+        <w:t>df</w:t>
+      </w:r>
+      <w:proofErr w:type="spellEnd"/>
+      <w:r>
+        <w:t>, -(col1:col3))</w:t>
+      </w:r>
+    </w:p>
+    <w:p>
+      <w:pPr>
+        <w:pStyle w:val="Style1"/>
+        <w:bidi w:val="0"/>
+      </w:pPr>
+      <w:proofErr w:type="gramStart"/>
+      <w:r>
+        <w:lastRenderedPageBreak/>
+        <w:t>filter(</w:t>
+      </w:r>
+      <w:proofErr w:type="spellStart"/>
+      <w:proofErr w:type="gramEnd"/>
+      <w:r>
+        <w:t>df</w:t>
+      </w:r>
+      <w:proofErr w:type="spellEnd"/>
+      <w:r>
+        <w:t>, predicate)</w:t>
+      </w:r>
+    </w:p>
+    <w:p>
+      <w:pPr>
+        <w:pStyle w:val="Style1"/>
+        <w:bidi w:val="0"/>
+      </w:pPr>
+      <w:r>
+        <w:t>arrange(</w:t>
+      </w:r>
+      <w:proofErr w:type="spellStart"/>
+      <w:r>
+        <w:t>df</w:t>
+      </w:r>
+      <w:proofErr w:type="spellEnd"/>
+      <w:r>
+        <w:t>, col1)</w:t>
+      </w:r>
+      <w:r>
+        <w:br/>
+        <w:t>arrange(</w:t>
+      </w:r>
+      <w:proofErr w:type="spellStart"/>
+      <w:r>
+        <w:t>df</w:t>
+      </w:r>
+      <w:proofErr w:type="spellEnd"/>
+      <w:r>
+        <w:t xml:space="preserve">, </w:t>
+      </w:r>
+      <w:proofErr w:type="spellStart"/>
+      <w:r>
+        <w:t>desc</w:t>
+      </w:r>
+      <w:proofErr w:type="spellEnd"/>
+      <w:r>
+        <w:t>(col2))</w:t>
+      </w:r>
+    </w:p>
+    <w:p>
+      <w:pPr>
+        <w:pStyle w:val="Style1"/>
+        <w:bidi w:val="0"/>
+      </w:pPr>
+      <w:proofErr w:type="gramStart"/>
+      <w:r>
+        <w:t>rename(</w:t>
+      </w:r>
+      <w:proofErr w:type="spellStart"/>
+      <w:proofErr w:type="gramEnd"/>
+      <w:r>
+        <w:t>df</w:t>
+      </w:r>
+      <w:proofErr w:type="spellEnd"/>
+      <w:r>
+        <w:t>, ncol1 = col1)</w:t>
+      </w:r>
+    </w:p>
+    <w:p>
+      <w:pPr>
+        <w:pStyle w:val="Style1"/>
+        <w:bidi w:val="0"/>
+      </w:pPr>
+      <w:proofErr w:type="gramStart"/>
+      <w:r>
+        <w:t>mutate(</w:t>
+      </w:r>
+      <w:proofErr w:type="spellStart"/>
+      <w:proofErr w:type="gramEnd"/>
+      <w:r>
+        <w:t>df</w:t>
+      </w:r>
+      <w:proofErr w:type="spellEnd"/>
+      <w:r>
+        <w:t xml:space="preserve">, </w:t>
+      </w:r>
+      <w:proofErr w:type="spellStart"/>
+      <w:r>
+        <w:t>ncol</w:t>
+      </w:r>
+      <w:proofErr w:type="spellEnd"/>
+      <w:r>
+        <w:t xml:space="preserve"> = col1 + col2)</w:t>
+      </w:r>
+      <w:r>
+        <w:rPr>
+          <w:rFonts w:hint="cs"/>
+          <w:rtl/>
+        </w:rPr>
+        <w:t xml:space="preserve"> </w:t>
+      </w:r>
+    </w:p>
+    <w:p>
+      <w:pPr>
+        <w:pStyle w:val="Style1"/>
+        <w:bidi w:val="0"/>
+      </w:pPr>
+      <w:proofErr w:type="spellStart"/>
+      <w:r>
+        <w:t>group_</w:t>
+      </w:r>
+      <w:proofErr w:type="gramStart"/>
+      <w:r>
+        <w:t>by</w:t>
+      </w:r>
+      <w:proofErr w:type="spellEnd"/>
+      <w:r>
+        <w:t>(</w:t>
+      </w:r>
+      <w:proofErr w:type="spellStart"/>
+      <w:proofErr w:type="gramEnd"/>
+      <w:r>
+        <w:t>df</w:t>
+      </w:r>
+      <w:proofErr w:type="spellEnd"/>
+      <w:r>
+        <w:t>, col1)</w:t>
+      </w:r>
+    </w:p>
+    <w:p>
+      <w:pPr>
+        <w:pStyle w:val="Style1"/>
+        <w:bidi w:val="0"/>
+      </w:pPr>
+      <w:proofErr w:type="spellStart"/>
+      <w:r>
+        <w:t>df</w:t>
+      </w:r>
+      <w:proofErr w:type="spellEnd"/>
+      <w:r>
+        <w:t xml:space="preserve"> %&gt;% </w:t>
+      </w:r>
+      <w:proofErr w:type="gramStart"/>
+      <w:r>
+        <w:t>mutate(</w:t>
+      </w:r>
+      <w:proofErr w:type="gramEnd"/>
+      <w:r>
+        <w:t xml:space="preserve">ncol1 = col1+col2) %&gt;% </w:t>
+      </w:r>
+      <w:proofErr w:type="spellStart"/>
+      <w:r>
+        <w:t>group_by</w:t>
+      </w:r>
+      <w:proofErr w:type="spellEnd"/>
+      <w:r>
+        <w:t>(col3) %&gt;% summarize(sumcol1 = ncol1 / col2)</w:t>
+      </w:r>
+    </w:p>
+    <w:p>
+      <w:pPr>
+        <w:pStyle w:val="Style1"/>
+        <w:bidi w:val="0"/>
+      </w:pPr>
+      <w:proofErr w:type="gramStart"/>
+      <w:r>
+        <w:t>merge(</w:t>
+      </w:r>
+      <w:proofErr w:type="gramEnd"/>
+      <w:r>
+        <w:t xml:space="preserve">df1, df2, </w:t>
+      </w:r>
+      <w:proofErr w:type="spellStart"/>
+      <w:r>
+        <w:t>by.x</w:t>
+      </w:r>
+      <w:proofErr w:type="spellEnd"/>
+      <w:r>
+        <w:t xml:space="preserve">, </w:t>
+      </w:r>
+      <w:proofErr w:type="spellStart"/>
+      <w:r>
+        <w:t>by.y</w:t>
+      </w:r>
+      <w:proofErr w:type="spellEnd"/>
+      <w:r>
+        <w:t>, all)</w:t>
+      </w:r>
+    </w:p>
+    <w:p>
+      <w:pPr>
+        <w:pStyle w:val="Style1"/>
+        <w:bidi w:val="0"/>
+      </w:pPr>
+      <w:proofErr w:type="gramStart"/>
+      <w:r>
+        <w:t>join(</w:t>
+      </w:r>
+      <w:proofErr w:type="gramEnd"/>
+      <w:r>
+        <w:t>df1, df2, col1)</w:t>
+      </w:r>
+    </w:p>
+    <w:p>
+      <w:pPr>
+        <w:pStyle w:val="Style1"/>
+        <w:bidi w:val="0"/>
+        <w:rPr>
+          <w:rtl/>
+        </w:rPr>
+      </w:pPr>
+      <w:proofErr w:type="spellStart"/>
+      <w:r>
+        <w:t>join_</w:t>
+      </w:r>
+      <w:proofErr w:type="gramStart"/>
+      <w:r>
+        <w:t>all</w:t>
+      </w:r>
+      <w:proofErr w:type="spellEnd"/>
+      <w:r>
+        <w:t>(</w:t>
+      </w:r>
+      <w:proofErr w:type="gramEnd"/>
+      <w:r>
+        <w:t>list(df1, df2, df3))</w:t>
+      </w:r>
+    </w:p>
+    <w:p>
+      <w:pPr>
+        <w:pStyle w:val="Heading2"/>
+        <w:bidi/>
+        <w:rPr>
+          <w:rtl/>
+          <w:lang w:bidi="fa-IR"/>
+        </w:rPr>
+      </w:pPr>
+      <w:r>
+        <w:rPr>
+          <w:lang w:bidi="fa-IR"/>
+        </w:rPr>
+        <w:t>Base Plot</w:t>
+      </w:r>
+    </w:p>
+    <w:p>
+      <w:pPr>
+        <w:pStyle w:val="Style1"/>
+        <w:bidi w:val="0"/>
+      </w:pPr>
+      <w:proofErr w:type="spellStart"/>
+      <w:r>
+        <w:t>hist</w:t>
+      </w:r>
+      <w:proofErr w:type="spellEnd"/>
+      <w:r>
+        <w:t>(df$col1) # plot a histogram</w:t>
+      </w:r>
+    </w:p>
+    <w:p>
+      <w:pPr>
+        <w:pStyle w:val="Style1"/>
+        <w:bidi w:val="0"/>
+      </w:pPr>
+      <w:r>
+        <w:t>rug(df$clo1) # plot grayscale 1D to show density</w:t>
+      </w:r>
+    </w:p>
+    <w:p>
+      <w:pPr>
+        <w:pStyle w:val="Style1"/>
+        <w:bidi w:val="0"/>
+      </w:pPr>
+      <w:proofErr w:type="gramStart"/>
+      <w:r>
+        <w:t>with(</w:t>
+      </w:r>
+      <w:proofErr w:type="spellStart"/>
+      <w:proofErr w:type="gramEnd"/>
+      <w:r>
+        <w:t>df</w:t>
+      </w:r>
+      <w:proofErr w:type="spellEnd"/>
+      <w:r>
+        <w:t>, plot(col1, col2)) # plot a scatter plot</w:t>
+      </w:r>
+    </w:p>
+    <w:p>
+      <w:pPr>
+        <w:pStyle w:val="Style1"/>
+        <w:bidi w:val="0"/>
+      </w:pPr>
+      <w:proofErr w:type="gramStart"/>
+      <w:r>
+        <w:t>boxplot(</w:t>
+      </w:r>
+      <w:proofErr w:type="gramEnd"/>
+      <w:r>
+        <w:t xml:space="preserve">col1 ~ col2, </w:t>
+      </w:r>
+      <w:proofErr w:type="spellStart"/>
+      <w:r>
+        <w:t>df</w:t>
+      </w:r>
+      <w:proofErr w:type="spellEnd"/>
+      <w:r>
+        <w:t>) # plot a boxplot</w:t>
+      </w:r>
+    </w:p>
+    <w:p>
+      <w:pPr>
+        <w:bidi/>
+        <w:rPr>
+          <w:rtl/>
+          <w:lang w:bidi="fa-IR"/>
+        </w:rPr>
+      </w:pPr>
+      <w:r>
+        <w:rPr>
+          <w:rFonts w:hint="cs"/>
+          <w:rtl/>
+          <w:lang w:bidi="fa-IR"/>
+        </w:rPr>
+        <w:t>تعدادی از آرگومان‌های مهم</w:t>
+      </w:r>
+    </w:p>
+    <w:p>
+      <w:pPr>
+        <w:rPr>
+          <w:lang w:bidi="fa-IR"/>
+        </w:rPr>
+      </w:pPr>
+      <w:proofErr w:type="spellStart"/>
+      <w:r>
+        <w:rPr>
+          <w:rStyle w:val="Style1Char"/>
+        </w:rPr>
+        <w:t>pch</w:t>
+      </w:r>
+      <w:proofErr w:type="spellEnd"/>
+      <w:r>
+        <w:rPr>
+          <w:lang w:bidi="fa-IR"/>
+        </w:rPr>
+        <w:t>: the plotting symbol</w:t>
+      </w:r>
+    </w:p>
+    <w:p>
+      <w:pPr>
+        <w:rPr>
+          <w:lang w:bidi="fa-IR"/>
+        </w:rPr>
+      </w:pPr>
+      <w:proofErr w:type="spellStart"/>
+      <w:r>
+        <w:rPr>
+          <w:rStyle w:val="Style1Char"/>
+        </w:rPr>
+        <w:t>lty</w:t>
+      </w:r>
+      <w:proofErr w:type="spellEnd"/>
+      <w:r>
+        <w:rPr>
+          <w:lang w:bidi="fa-IR"/>
+        </w:rPr>
+        <w:t>: line type</w:t>
+      </w:r>
+    </w:p>
+    <w:p>
+      <w:pPr>
+        <w:rPr>
+          <w:lang w:bidi="fa-IR"/>
+        </w:rPr>
+      </w:pPr>
+      <w:proofErr w:type="spellStart"/>
+      <w:r>
+        <w:rPr>
+          <w:rStyle w:val="Style1Char"/>
+        </w:rPr>
+        <w:t>lwd</w:t>
+      </w:r>
+      <w:proofErr w:type="spellEnd"/>
+      <w:r>
+        <w:rPr>
+          <w:lang w:bidi="fa-IR"/>
+        </w:rPr>
+        <w:t>: line width</w:t>
+      </w:r>
+    </w:p>
+    <w:p>
+      <w:pPr>
+        <w:rPr>
+          <w:lang w:bidi="fa-IR"/>
+        </w:rPr>
+      </w:pPr>
+      <w:r>
+        <w:rPr>
+          <w:rStyle w:val="Style1Char"/>
+        </w:rPr>
+        <w:t>col</w:t>
+      </w:r>
+      <w:r>
+        <w:rPr>
+          <w:lang w:bidi="fa-IR"/>
+        </w:rPr>
+        <w:t>: color</w:t>
+      </w:r>
+    </w:p>
+    <w:p>
+      <w:pPr>
+        <w:rPr>
+          <w:rtl/>
+          <w:lang w:bidi="fa-IR"/>
+        </w:rPr>
+      </w:pPr>
+      <w:proofErr w:type="spellStart"/>
+      <w:r>
+        <w:rPr>
+          <w:rStyle w:val="Style1Char"/>
+        </w:rPr>
+        <w:t>xlab</w:t>
+      </w:r>
+      <w:proofErr w:type="spellEnd"/>
+      <w:r>
+        <w:rPr>
+          <w:lang w:bidi="fa-IR"/>
+        </w:rPr>
+        <w:t xml:space="preserve">: x-axis label – </w:t>
+      </w:r>
+      <w:proofErr w:type="spellStart"/>
+      <w:r>
+        <w:rPr>
+          <w:rStyle w:val="Style1Char"/>
+        </w:rPr>
+        <w:t>ylab</w:t>
+      </w:r>
+      <w:proofErr w:type="spellEnd"/>
+      <w:r>
+        <w:rPr>
+          <w:lang w:bidi="fa-IR"/>
+        </w:rPr>
+        <w:t>: y-axis label</w:t>
+      </w:r>
+    </w:p>
+    <w:p>
+      <w:pPr>
+        <w:bidi/>
+        <w:rPr>
+          <w:rtl/>
+          <w:lang w:bidi="fa-IR"/>
+        </w:rPr>
+      </w:pPr>
+      <w:r>
+        <w:rPr>
+          <w:rFonts w:hint="cs"/>
+          <w:rtl/>
+          <w:lang w:bidi="fa-IR"/>
+        </w:rPr>
+        <w:t xml:space="preserve">از </w:t>
+      </w:r>
+      <w:r>
+        <w:rPr>
+          <w:lang w:bidi="fa-IR"/>
+        </w:rPr>
+        <w:t>par()</w:t>
+      </w:r>
+      <w:r>
+        <w:rPr>
+          <w:rFonts w:hint="cs"/>
+          <w:rtl/>
+          <w:lang w:bidi="fa-IR"/>
+        </w:rPr>
+        <w:t xml:space="preserve"> برای مشخص کردن متغیرهای </w:t>
+      </w:r>
+      <w:r>
+        <w:rPr>
+          <w:lang w:bidi="fa-IR"/>
+        </w:rPr>
+        <w:t>global</w:t>
+      </w:r>
+      <w:r>
+        <w:rPr>
+          <w:rFonts w:hint="cs"/>
+          <w:rtl/>
+          <w:lang w:bidi="fa-IR"/>
+        </w:rPr>
+        <w:t xml:space="preserve"> استفاده می‌شود. تعدادی از آرگومان‌های مهم</w:t>
+      </w:r>
+    </w:p>
+    <w:p>
+      <w:pPr>
+        <w:rPr>
+          <w:lang w:bidi="fa-IR"/>
+        </w:rPr>
+      </w:pPr>
+      <w:r>
+        <w:rPr>
+          <w:rStyle w:val="Style1Char"/>
+        </w:rPr>
+        <w:t>las</w:t>
+      </w:r>
+      <w:r>
+        <w:rPr>
+          <w:lang w:bidi="fa-IR"/>
+        </w:rPr>
+        <w:t>: orientation of the axis labels on the labels</w:t>
+      </w:r>
+    </w:p>
+    <w:p>
+      <w:pPr>
+        <w:rPr>
+          <w:lang w:bidi="fa-IR"/>
+        </w:rPr>
+      </w:pPr>
+      <w:proofErr w:type="spellStart"/>
+      <w:r>
+        <w:rPr>
+          <w:rStyle w:val="Style1Char"/>
+        </w:rPr>
+        <w:t>bg</w:t>
+      </w:r>
+      <w:proofErr w:type="spellEnd"/>
+      <w:r>
+        <w:rPr>
+          <w:lang w:bidi="fa-IR"/>
+        </w:rPr>
+        <w:t>: background color</w:t>
+      </w:r>
+    </w:p>
+    <w:p>
+      <w:pPr>
+        <w:rPr>
+          <w:lang w:bidi="fa-IR"/>
+        </w:rPr>
+      </w:pPr>
+      <w:r>
+        <w:rPr>
+          <w:rStyle w:val="Style1Char"/>
+        </w:rPr>
+        <w:t>mar</w:t>
+      </w:r>
+      <w:r>
+        <w:rPr>
+          <w:lang w:bidi="fa-IR"/>
+        </w:rPr>
+        <w:t>: margin size</w:t>
+      </w:r>
+    </w:p>
+    <w:p>
+      <w:pPr>
+        <w:rPr>
+          <w:lang w:bidi="fa-IR"/>
+        </w:rPr>
+      </w:pPr>
+      <w:proofErr w:type="spellStart"/>
+      <w:r>
+        <w:rPr>
+          <w:rStyle w:val="Style1Char"/>
+        </w:rPr>
+        <w:t>oma</w:t>
+      </w:r>
+      <w:proofErr w:type="spellEnd"/>
+      <w:r>
+        <w:rPr>
+          <w:lang w:bidi="fa-IR"/>
+        </w:rPr>
+        <w:t>: outer margin size</w:t>
+      </w:r>
+    </w:p>
+    <w:p>
+      <w:pPr>
+        <w:rPr>
+          <w:lang w:bidi="fa-IR"/>
+        </w:rPr>
+      </w:pPr>
+      <w:proofErr w:type="spellStart"/>
+      <w:r>
+        <w:rPr>
+          <w:rStyle w:val="Style1Char"/>
+        </w:rPr>
+        <w:t>mfrow</w:t>
+      </w:r>
+      <w:proofErr w:type="spellEnd"/>
+      <w:r>
+        <w:rPr>
+          <w:lang w:bidi="fa-IR"/>
+        </w:rPr>
+        <w:t xml:space="preserve">: number of plots per row – </w:t>
+      </w:r>
+      <w:proofErr w:type="spellStart"/>
+      <w:r>
+        <w:rPr>
+          <w:rStyle w:val="Style1Char"/>
+        </w:rPr>
+        <w:t>mfcol</w:t>
+      </w:r>
+      <w:proofErr w:type="spellEnd"/>
+      <w:r>
+        <w:rPr>
+          <w:lang w:bidi="fa-IR"/>
+        </w:rPr>
+        <w:t>: number of plots per column</w:t>
+      </w:r>
+    </w:p>
+    <w:p>
+      <w:pPr>
+        <w:bidi/>
+        <w:rPr>
+          <w:rtl/>
+          <w:lang w:bidi="fa-IR"/>
+        </w:rPr>
+      </w:pPr>
+      <w:r>
+        <w:rPr>
+          <w:rFonts w:hint="cs"/>
+          <w:rtl/>
+          <w:lang w:bidi="fa-IR"/>
+        </w:rPr>
+        <w:t>تعدادی از توابع مهم</w:t>
+      </w:r>
+    </w:p>
+    <w:p>
+      <w:pPr>
+        <w:rPr>
+          <w:lang w:bidi="fa-IR"/>
+        </w:rPr>
+      </w:pPr>
+      <w:r>
+        <w:rPr>
+          <w:rStyle w:val="Style1Char"/>
+        </w:rPr>
+        <w:t>plot</w:t>
+      </w:r>
+      <w:r>
+        <w:rPr>
+          <w:lang w:bidi="fa-IR"/>
+        </w:rPr>
+        <w:t>: make scatter plot or other type of plot depending on the class of data</w:t>
+      </w:r>
+    </w:p>
+    <w:p>
+      <w:pPr>
+        <w:rPr>
+          <w:lang w:bidi="fa-IR"/>
+        </w:rPr>
+      </w:pPr>
+      <w:r>
+        <w:rPr>
+          <w:rStyle w:val="Style1Char"/>
+        </w:rPr>
+        <w:lastRenderedPageBreak/>
+        <w:t>line</w:t>
+      </w:r>
+      <w:r>
+        <w:rPr>
+          <w:lang w:bidi="fa-IR"/>
+        </w:rPr>
+        <w:t>: add lines – points: add points</w:t>
+      </w:r>
+    </w:p>
+    <w:p>
+      <w:pPr>
+        <w:rPr>
+          <w:lang w:bidi="fa-IR"/>
+        </w:rPr>
+      </w:pPr>
+      <w:r>
+        <w:rPr>
+          <w:rStyle w:val="Style1Char"/>
+        </w:rPr>
+        <w:t>text</w:t>
+      </w:r>
+      <w:r>
+        <w:rPr>
+          <w:lang w:bidi="fa-IR"/>
+        </w:rPr>
+        <w:t>: add text using x, y coordinates</w:t>
+      </w:r>
+    </w:p>
+    <w:p>
+      <w:pPr>
+        <w:rPr>
+          <w:lang w:bidi="fa-IR"/>
+        </w:rPr>
+      </w:pPr>
+      <w:r>
+        <w:rPr>
+          <w:rStyle w:val="Style1Char"/>
+        </w:rPr>
+        <w:t>title</w:t>
+      </w:r>
+      <w:r>
+        <w:rPr>
+          <w:lang w:bidi="fa-IR"/>
+        </w:rPr>
+        <w:t>: add annotations to x, y labels, title, subtitle, outer margin</w:t>
+      </w:r>
+    </w:p>
+    <w:p>
+      <w:pPr>
+        <w:rPr>
+          <w:lang w:bidi="fa-IR"/>
+        </w:rPr>
+      </w:pPr>
+      <w:proofErr w:type="spellStart"/>
+      <w:r>
+        <w:rPr>
+          <w:rStyle w:val="Style1Char"/>
+        </w:rPr>
+        <w:t>mtext</w:t>
+      </w:r>
+      <w:proofErr w:type="spellEnd"/>
+      <w:r>
+        <w:rPr>
+          <w:lang w:bidi="fa-IR"/>
+        </w:rPr>
+        <w:t>: add text to margins</w:t>
+      </w:r>
+    </w:p>
+    <w:p>
+      <w:pPr>
+        <w:rPr>
+          <w:lang w:bidi="fa-IR"/>
+        </w:rPr>
+      </w:pPr>
+      <w:r>
+        <w:rPr>
+          <w:rStyle w:val="Style1Char"/>
+        </w:rPr>
+        <w:t>axis</w:t>
+      </w:r>
+      <w:r>
+        <w:rPr>
+          <w:lang w:bidi="fa-IR"/>
+        </w:rPr>
+        <w:t>: add axis ticks and labels</w:t>
+      </w:r>
+    </w:p>
+    <w:p>
+      <w:pPr>
+        <w:bidi/>
+        <w:rPr>
+          <w:rtl/>
+          <w:lang w:bidi="fa-IR"/>
+        </w:rPr>
+      </w:pPr>
+      <w:r>
+        <w:rPr>
+          <w:rFonts w:hint="cs"/>
+          <w:rtl/>
+          <w:lang w:bidi="fa-IR"/>
+        </w:rPr>
+        <w:t>توضیحات بیشتر</w:t>
+      </w:r>
+    </w:p>
+    <w:p>
+      <w:pPr>
+        <w:pStyle w:val="Style1"/>
+        <w:bidi w:val="0"/>
+      </w:pPr>
+      <w:r>
+        <w:t>plot(type = “n”) # plot a scatter plot without it’s points</w:t>
+      </w:r>
+      <w:r>
+        <w:t xml:space="preserve"> </w:t>
+      </w:r>
+      <w:r>
+        <w:br/>
+        <w:t>with(subset(), points(col=”red”)) # add class 1 points in red</w:t>
+      </w:r>
+      <w:r>
+        <w:t xml:space="preserve"> </w:t>
+      </w:r>
+      <w:r>
+        <w:br/>
+        <w:t>with(subset(), points(col=”blue”)) # add class 2 points in blue</w:t>
+      </w:r>
+    </w:p>
+    <w:p>
+      <w:pPr>
+        <w:pStyle w:val="Style1"/>
+        <w:bidi w:val="0"/>
+      </w:pPr>
+      <w:proofErr w:type="gramStart"/>
+      <w:r>
+        <w:t>legend(</w:t>
+      </w:r>
+      <w:proofErr w:type="gramEnd"/>
+      <w:r>
+        <w:t>) # add legend</w:t>
+      </w:r>
+    </w:p>
+    <w:p>
+      <w:pPr>
+        <w:pStyle w:val="Style1"/>
+        <w:bidi w:val="0"/>
+      </w:pPr>
+      <w:r>
+        <w:t xml:space="preserve">model &lt;- lm(col1 ~ col2, </w:t>
+      </w:r>
+      <w:proofErr w:type="spellStart"/>
+      <w:r>
+        <w:t>df</w:t>
+      </w:r>
+      <w:proofErr w:type="spellEnd"/>
+      <w:r>
+        <w:t>)</w:t>
+      </w:r>
+      <w:r>
+        <w:t xml:space="preserve"> # fit</w:t>
+      </w:r>
+      <w:r>
+        <w:t xml:space="preserve"> regression line</w:t>
+      </w:r>
+      <w:r>
+        <w:br/>
+      </w:r>
+      <w:proofErr w:type="spellStart"/>
+      <w:r>
+        <w:t>abline</w:t>
+      </w:r>
+      <w:proofErr w:type="spellEnd"/>
+      <w:r>
+        <w:t>(model) # add regression line</w:t>
+      </w:r>
+    </w:p>
+    <w:p>
+      <w:pPr>
+        <w:pStyle w:val="Style1"/>
+        <w:bidi w:val="0"/>
+      </w:pPr>
+      <w:r>
+        <w:t>par(</w:t>
+      </w:r>
+      <w:proofErr w:type="spellStart"/>
+      <w:r>
+        <w:t>mfrow</w:t>
+      </w:r>
+      <w:proofErr w:type="spellEnd"/>
+      <w:r>
+        <w:t xml:space="preserve"> = (1, 2))</w:t>
+      </w:r>
+      <w:r>
+        <w:br/>
+        <w:t>with(</w:t>
+      </w:r>
+      <w:proofErr w:type="spellStart"/>
+      <w:r>
+        <w:t>df</w:t>
+      </w:r>
+      <w:proofErr w:type="spellEnd"/>
+      <w:r>
+        <w:t>, {plot(), plot()})</w:t>
+      </w:r>
+    </w:p>
+    <w:p>
+      <w:pPr>
+        <w:bidi/>
+        <w:rPr>
+          <w:rFonts w:hint="cs"/>
+          <w:rtl/>
+          <w:lang w:bidi="fa-IR"/>
+        </w:rPr>
+      </w:pPr>
+      <w:r>
+        <w:rPr>
+          <w:rFonts w:hint="cs"/>
+          <w:rtl/>
+        </w:rPr>
+        <w:t xml:space="preserve">اگر تعداد نمونه‌ها زیاد باشد می‌توان دو کار کرد. یا تعدادی از نمونه‌ها را انتخاب کرد و نمایش داد. یا از </w:t>
+      </w:r>
+      <w:proofErr w:type="spellStart"/>
+      <w:r>
+        <w:t>smoothScatter</w:t>
+      </w:r>
+      <w:proofErr w:type="spellEnd"/>
+      <w:r>
+        <w:rPr>
+          <w:rFonts w:hint="cs"/>
+          <w:rtl/>
+          <w:lang w:bidi="fa-IR"/>
+        </w:rPr>
+        <w:t xml:space="preserve"> استفاده کرد.</w:t>
+      </w:r>
+    </w:p>
+    <w:p>
+      <w:pPr>
+        <w:pStyle w:val="Heading2"/>
+        <w:bidi/>
+        <w:rPr>
+          <w:lang w:bidi="fa-IR"/>
+        </w:rPr>
+      </w:pPr>
+      <w:r>
+        <w:rPr>
+          <w:lang w:bidi="fa-IR"/>
+        </w:rPr>
+        <w:t>Lattice</w:t>
+      </w:r>
+    </w:p>
+    <w:p>
+      <w:pPr>
+        <w:rPr>
+          <w:lang w:bidi="fa-IR"/>
+        </w:rPr>
+      </w:pPr>
+      <w:proofErr w:type="spellStart"/>
+      <w:r>
+        <w:rPr>
+          <w:rStyle w:val="Style1Char"/>
+        </w:rPr>
+        <w:t>xyplot</w:t>
+      </w:r>
+      <w:proofErr w:type="spellEnd"/>
+      <w:r>
+        <w:rPr>
+          <w:lang w:bidi="fa-IR"/>
+        </w:rPr>
+        <w:t>: scatterplot</w:t>
+      </w:r>
+    </w:p>
+    <w:p>
+      <w:pPr>
+        <w:rPr>
+          <w:lang w:bidi="fa-IR"/>
+        </w:rPr>
+      </w:pPr>
+      <w:proofErr w:type="spellStart"/>
+      <w:r>
+        <w:rPr>
+          <w:rStyle w:val="Style1Char"/>
+        </w:rPr>
+        <w:t>bwplot</w:t>
+      </w:r>
+      <w:proofErr w:type="spellEnd"/>
+      <w:r>
+        <w:rPr>
+          <w:lang w:bidi="fa-IR"/>
+        </w:rPr>
+        <w:t>: box-and-whiskers plot</w:t>
+      </w:r>
+    </w:p>
+    <w:p>
+      <w:pPr>
+        <w:pStyle w:val="Style1"/>
+        <w:bidi w:val="0"/>
+      </w:pPr>
+      <w:r>
+        <w:t>histogram</w:t>
+      </w:r>
+    </w:p>
+    <w:p>
+      <w:pPr>
+        <w:pStyle w:val="Style1"/>
+        <w:bidi w:val="0"/>
+      </w:pPr>
+      <w:proofErr w:type="spellStart"/>
+      <w:r>
+        <w:t>stripplot</w:t>
+      </w:r>
+      <w:proofErr w:type="spellEnd"/>
+      <w:r>
+        <w:t>: like boxplot with actual points</w:t>
+      </w:r>
+    </w:p>
+    <w:p>
+      <w:pPr>
+        <w:rPr>
+          <w:lang w:bidi="fa-IR"/>
+        </w:rPr>
+      </w:pPr>
+      <w:proofErr w:type="spellStart"/>
+      <w:r>
+        <w:rPr>
+          <w:rStyle w:val="Style1Char"/>
+        </w:rPr>
+        <w:t>dotplot</w:t>
+      </w:r>
+      <w:proofErr w:type="spellEnd"/>
+      <w:r>
+        <w:rPr>
+          <w:lang w:bidi="fa-IR"/>
+        </w:rPr>
+        <w:t xml:space="preserve">: </w:t>
+      </w:r>
+      <w:r>
+        <w:rPr>
+          <w:lang w:bidi="fa-IR"/>
+        </w:rPr>
+        <w:t>plot dots on violin strings</w:t>
+      </w:r>
+    </w:p>
+    <w:p>
+      <w:pPr>
+        <w:rPr>
+          <w:lang w:bidi="fa-IR"/>
+        </w:rPr>
+      </w:pPr>
+      <w:proofErr w:type="spellStart"/>
+      <w:r>
+        <w:rPr>
+          <w:rStyle w:val="Style1Char"/>
+        </w:rPr>
+        <w:t>splom</w:t>
+      </w:r>
+      <w:proofErr w:type="spellEnd"/>
+      <w:r>
+        <w:rPr>
+          <w:lang w:bidi="fa-IR"/>
+        </w:rPr>
+        <w:t>: scatterplot matrix</w:t>
+      </w:r>
+    </w:p>
+    <w:p>
+      <w:pPr>
+        <w:rPr>
+          <w:lang w:bidi="fa-IR"/>
+        </w:rPr>
+      </w:pPr>
+      <w:proofErr w:type="spellStart"/>
+      <w:r>
+        <w:rPr>
+          <w:rStyle w:val="Style1Char"/>
+        </w:rPr>
+        <w:t>levelplotc</w:t>
+      </w:r>
+      <w:proofErr w:type="spellEnd"/>
+      <w:r>
+        <w:rPr>
+          <w:rStyle w:val="Style1Char"/>
+        </w:rPr>
+        <w:t>,</w:t>
+      </w:r>
+      <w:r>
+        <w:rPr>
+          <w:rStyle w:val="Style1Char"/>
+        </w:rPr>
+        <w:t xml:space="preserve"> </w:t>
+      </w:r>
+      <w:proofErr w:type="spellStart"/>
+      <w:r>
+        <w:rPr>
+          <w:rStyle w:val="Style1Char"/>
+        </w:rPr>
+        <w:t>contourplot</w:t>
+      </w:r>
+      <w:proofErr w:type="spellEnd"/>
+      <w:r>
+        <w:rPr>
+          <w:lang w:bidi="fa-IR"/>
+        </w:rPr>
+        <w:t>: image plot</w:t>
+      </w:r>
+    </w:p>
+    <w:p>
+      <w:pPr>
+        <w:pStyle w:val="Heading2"/>
+        <w:bidi/>
+        <w:rPr>
+          <w:lang w:bidi="fa-IR"/>
+        </w:rPr>
+      </w:pPr>
+      <w:r>
+        <w:rPr>
+          <w:lang w:bidi="fa-IR"/>
+        </w:rPr>
+        <w:t>ggplot2</w:t>
+      </w:r>
+    </w:p>
+    <w:p>
+      <w:pPr>
+        <w:pStyle w:val="Style1"/>
+        <w:bidi w:val="0"/>
+      </w:pPr>
+      <w:proofErr w:type="spellStart"/>
+      <w:r>
+        <w:t>qplot</w:t>
+      </w:r>
+      <w:proofErr w:type="spellEnd"/>
+      <w:r>
+        <w:t>(df.col1, cf.col2) # scatterplot</w:t>
+      </w:r>
+      <w:r>
+        <w:br/>
+      </w:r>
+      <w:proofErr w:type="spellStart"/>
+      <w:r>
+        <w:t>qplot</w:t>
+      </w:r>
+      <w:proofErr w:type="spellEnd"/>
+      <w:r>
+        <w:t xml:space="preserve">(…, </w:t>
+      </w:r>
+      <w:proofErr w:type="spellStart"/>
+      <w:r>
+        <w:t>geom</w:t>
+      </w:r>
+      <w:proofErr w:type="spellEnd"/>
+      <w:r>
+        <w:t xml:space="preserve"> = c(“point”, “smooth”)) # add </w:t>
+      </w:r>
+      <w:proofErr w:type="spellStart"/>
+      <w:r>
+        <w:t>geom</w:t>
+      </w:r>
+      <w:proofErr w:type="spellEnd"/>
+      <w:r>
+        <w:br/>
+      </w:r>
+      <w:proofErr w:type="spellStart"/>
+      <w:r>
+        <w:t>qplot</w:t>
+      </w:r>
+      <w:proofErr w:type="spellEnd"/>
+      <w:r>
+        <w:t>(…, color = col3) # color with respect to col3 value</w:t>
+      </w:r>
+    </w:p>
+    <w:p>
+      <w:pPr>
+        <w:pStyle w:val="Style1"/>
+        <w:bidi w:val="0"/>
+      </w:pPr>
+      <w:proofErr w:type="spellStart"/>
+      <w:r>
+        <w:t>qplot</w:t>
+      </w:r>
+      <w:proofErr w:type="spellEnd"/>
+      <w:r>
+        <w:t>(df.col1) # histogram</w:t>
+      </w:r>
+      <w:r>
+        <w:br/>
+      </w:r>
+      <w:proofErr w:type="spellStart"/>
+      <w:r>
+        <w:t>qplot</w:t>
+      </w:r>
+      <w:proofErr w:type="spellEnd"/>
+      <w:r>
+        <w:t>(, fill = col3) # color with respect to col3 value</w:t>
+      </w:r>
+    </w:p>
+    <w:p>
+      <w:pPr>
+        <w:pStyle w:val="Style1"/>
+        <w:bidi w:val="0"/>
+      </w:pPr>
+      <w:proofErr w:type="spellStart"/>
+      <w:r>
+        <w:t>geom</w:t>
+      </w:r>
+      <w:proofErr w:type="spellEnd"/>
+      <w:r>
+        <w:t xml:space="preserve"> = “density”</w:t>
+      </w:r>
+    </w:p>
+    <w:p>
+      <w:pPr>
+        <w:pStyle w:val="Heading3"/>
+        <w:bidi/>
+        <w:rPr>
+          <w:lang w:bidi="fa-IR"/>
+        </w:rPr>
+      </w:pPr>
+      <w:r>
+        <w:rPr>
+          <w:lang w:bidi="fa-IR"/>
+        </w:rPr>
+        <w:lastRenderedPageBreak/>
+        <w:t>Facets</w:t>
+      </w:r>
+    </w:p>
+    <w:p>
+      <w:pPr>
+        <w:rPr>
+          <w:rtl/>
+          <w:lang w:bidi="fa-IR"/>
+        </w:rPr>
+      </w:pPr>
+      <w:proofErr w:type="spellStart"/>
+      <w:proofErr w:type="gramStart"/>
+      <w:r>
+        <w:rPr>
+          <w:rStyle w:val="Style1Char"/>
+        </w:rPr>
+        <w:t>qplot</w:t>
+      </w:r>
+      <w:proofErr w:type="spellEnd"/>
+      <w:r>
+        <w:rPr>
+          <w:rStyle w:val="Style1Char"/>
+        </w:rPr>
+        <w:t>(</w:t>
+      </w:r>
+      <w:proofErr w:type="gramEnd"/>
+      <w:r>
+        <w:rPr>
+          <w:rStyle w:val="Style1Char"/>
+        </w:rPr>
+        <w:t>…, facets = col1 ~ col2) # create separate plots with respect to values of col1 in different rows and col2 in different columns… use . to create one plot</w:t>
+      </w:r>
+    </w:p>
+    <w:p>
+      <w:pPr>
+        <w:bidi/>
+        <w:rPr>
+          <w:rtl/>
+          <w:lang w:bidi="fa-IR"/>
+        </w:rPr>
+      </w:pPr>
+      <w:r>
+        <w:rPr>
+          <w:rFonts w:hint="cs"/>
+          <w:rtl/>
+          <w:lang w:bidi="fa-IR"/>
+        </w:rPr>
+        <w:t xml:space="preserve">در </w:t>
+      </w:r>
+      <w:r>
+        <w:rPr>
+          <w:lang w:bidi="fa-IR"/>
+        </w:rPr>
+        <w:t>ggplot2</w:t>
+      </w:r>
+      <w:r>
+        <w:rPr>
+          <w:rFonts w:hint="cs"/>
+          <w:rtl/>
+          <w:lang w:bidi="fa-IR"/>
+        </w:rPr>
+        <w:t xml:space="preserve"> هر </w:t>
+      </w:r>
+      <w:r>
+        <w:rPr>
+          <w:lang w:bidi="fa-IR"/>
+        </w:rPr>
+        <w:t>plot</w:t>
+      </w:r>
+      <w:r>
+        <w:rPr>
+          <w:rFonts w:hint="cs"/>
+          <w:rtl/>
+          <w:lang w:bidi="fa-IR"/>
+        </w:rPr>
+        <w:t xml:space="preserve"> از </w:t>
+      </w:r>
+      <w:r>
+        <w:rPr>
+          <w:lang w:bidi="fa-IR"/>
+        </w:rPr>
+        <w:t>data frame</w:t>
+      </w:r>
+      <w:r>
+        <w:rPr>
+          <w:rFonts w:hint="cs"/>
+          <w:rtl/>
+          <w:lang w:bidi="fa-IR"/>
+        </w:rPr>
+        <w:t xml:space="preserve">، </w:t>
+      </w:r>
+      <w:r>
+        <w:rPr>
+          <w:lang w:bidi="fa-IR"/>
+        </w:rPr>
+        <w:t>aesthetic mapping</w:t>
+      </w:r>
+      <w:r>
+        <w:rPr>
+          <w:rFonts w:hint="cs"/>
+          <w:rtl/>
+          <w:lang w:bidi="fa-IR"/>
+        </w:rPr>
+        <w:t xml:space="preserve">، </w:t>
+      </w:r>
+      <w:proofErr w:type="spellStart"/>
+      <w:r>
+        <w:rPr>
+          <w:lang w:bidi="fa-IR"/>
+        </w:rPr>
+        <w:t>geoms</w:t>
+      </w:r>
+      <w:proofErr w:type="spellEnd"/>
+      <w:r>
+        <w:rPr>
+          <w:rFonts w:hint="cs"/>
+          <w:rtl/>
+          <w:lang w:bidi="fa-IR"/>
+        </w:rPr>
+        <w:t xml:space="preserve">، </w:t>
+      </w:r>
+      <w:r>
+        <w:rPr>
+          <w:lang w:bidi="fa-IR"/>
+        </w:rPr>
+        <w:t>facets</w:t>
+      </w:r>
+      <w:r>
+        <w:rPr>
+          <w:rFonts w:hint="cs"/>
+          <w:rtl/>
+          <w:lang w:bidi="fa-IR"/>
+        </w:rPr>
+        <w:t xml:space="preserve">، </w:t>
+      </w:r>
+      <w:r>
+        <w:rPr>
+          <w:lang w:bidi="fa-IR"/>
+        </w:rPr>
+        <w:t>stats</w:t>
+      </w:r>
+      <w:r>
+        <w:rPr>
+          <w:rFonts w:hint="cs"/>
+          <w:rtl/>
+          <w:lang w:bidi="fa-IR"/>
+        </w:rPr>
+        <w:t xml:space="preserve">، </w:t>
+      </w:r>
+      <w:r>
+        <w:rPr>
+          <w:lang w:bidi="fa-IR"/>
+        </w:rPr>
+        <w:t>scales</w:t>
+      </w:r>
+      <w:r>
+        <w:rPr>
+          <w:rFonts w:hint="cs"/>
+          <w:rtl/>
+          <w:lang w:bidi="fa-IR"/>
+        </w:rPr>
+        <w:t xml:space="preserve"> و </w:t>
+      </w:r>
+      <w:r>
+        <w:rPr>
+          <w:lang w:bidi="fa-IR"/>
+        </w:rPr>
+        <w:t>coordinate system</w:t>
+      </w:r>
+      <w:r>
+        <w:rPr>
+          <w:rFonts w:hint="cs"/>
+          <w:rtl/>
+          <w:lang w:bidi="fa-IR"/>
+        </w:rPr>
+        <w:t xml:space="preserve"> تشکیل شده است. می‌توان به جای استفاده از </w:t>
+      </w:r>
+      <w:proofErr w:type="spellStart"/>
+      <w:r>
+        <w:rPr>
+          <w:lang w:bidi="fa-IR"/>
+        </w:rPr>
+        <w:t>qplot</w:t>
+      </w:r>
+      <w:proofErr w:type="spellEnd"/>
+      <w:r>
+        <w:rPr>
+          <w:rFonts w:hint="cs"/>
+          <w:rtl/>
+          <w:lang w:bidi="fa-IR"/>
+        </w:rPr>
+        <w:t xml:space="preserve"> هرکدام از این لایه‌ها را جداگانه ساخت و به هم اضافه کرد.</w:t>
+      </w:r>
+    </w:p>
+    <w:p>
+      <w:pPr>
+        <w:pStyle w:val="Style1"/>
+        <w:bidi w:val="0"/>
+      </w:pPr>
+      <w:proofErr w:type="spellStart"/>
+      <w:proofErr w:type="gramStart"/>
+      <w:r>
+        <w:t>qplot</w:t>
+      </w:r>
+      <w:proofErr w:type="spellEnd"/>
+      <w:r>
+        <w:t>(</w:t>
+      </w:r>
+      <w:proofErr w:type="gramEnd"/>
+      <w:r>
+        <w:t xml:space="preserve">) + </w:t>
+      </w:r>
+      <w:proofErr w:type="spellStart"/>
+      <w:r>
+        <w:t>geom_point</w:t>
+      </w:r>
+      <w:proofErr w:type="spellEnd"/>
+      <w:r>
+        <w:t xml:space="preserve">() + </w:t>
+      </w:r>
+      <w:proofErr w:type="spellStart"/>
+      <w:r>
+        <w:t>facet_grid</w:t>
+      </w:r>
+      <w:proofErr w:type="spellEnd"/>
+      <w:r>
+        <w:t xml:space="preserve">(. ~ col1) + </w:t>
+      </w:r>
+      <w:proofErr w:type="spellStart"/>
+      <w:r>
+        <w:t>geom_</w:t>
+      </w:r>
+      <w:proofErr w:type="gramStart"/>
+      <w:r>
+        <w:t>smooth</w:t>
+      </w:r>
+      <w:proofErr w:type="spellEnd"/>
+      <w:r>
+        <w:t>(</w:t>
+      </w:r>
+      <w:proofErr w:type="gramEnd"/>
+      <w:r>
+        <w:t>method = “lm”)</w:t>
+      </w:r>
+    </w:p>
+    <w:p>
+      <w:pPr>
+        <w:pStyle w:val="Heading2"/>
+        <w:bidi/>
+        <w:rPr>
+          <w:rtl/>
+          <w:lang w:bidi="fa-IR"/>
+        </w:rPr>
+      </w:pPr>
+      <w:r>
+        <w:rPr>
+          <w:rFonts w:hint="cs"/>
+          <w:rtl/>
+          <w:lang w:bidi="fa-IR"/>
+        </w:rPr>
+        <w:t>رنگ</w:t>
+      </w:r>
+    </w:p>
+    <w:p>
+      <w:pPr>
+        <w:pStyle w:val="Style1"/>
+        <w:bidi w:val="0"/>
+      </w:pPr>
+      <w:proofErr w:type="gramStart"/>
+      <w:r>
+        <w:t>colors(</w:t>
+      </w:r>
+      <w:proofErr w:type="gramEnd"/>
+      <w:r>
+        <w:t>) # list of color names in R</w:t>
+      </w:r>
+    </w:p>
+    <w:p>
+      <w:pPr>
+        <w:pStyle w:val="Style1"/>
+        <w:bidi w:val="0"/>
+      </w:pPr>
+      <w:r>
+        <w:t xml:space="preserve">pal &lt;- </w:t>
+      </w:r>
+      <w:proofErr w:type="spellStart"/>
+      <w:r>
+        <w:t>colorRamp</w:t>
+      </w:r>
+      <w:proofErr w:type="spellEnd"/>
+      <w:r>
+        <w:t>(c(“red”, “blue”))</w:t>
+      </w:r>
+      <w:r>
+        <w:br/>
+        <w:t>pal(a) # 0 &lt;= a &lt;= 1</w:t>
+      </w:r>
+    </w:p>
+    <w:p>
+      <w:pPr>
+        <w:pStyle w:val="Style1"/>
+        <w:bidi w:val="0"/>
+      </w:pPr>
+      <w:r>
+        <w:t xml:space="preserve">pal &lt;- </w:t>
+      </w:r>
+      <w:proofErr w:type="spellStart"/>
+      <w:r>
+        <w:t>colorRampPalette</w:t>
+      </w:r>
+      <w:proofErr w:type="spellEnd"/>
+      <w:r>
+        <w:t>(c(“red”, “blue”))</w:t>
+      </w:r>
+      <w:r>
+        <w:br/>
+        <w:t>pal(a) # a should be integer. It will return list of a colors.</w:t>
+      </w:r>
+    </w:p>
+    <w:p>
+      <w:pPr>
+        <w:pStyle w:val="Heading3"/>
+        <w:bidi/>
+      </w:pPr>
+      <w:proofErr w:type="spellStart"/>
+      <w:r>
+        <w:t>RColorBrewer</w:t>
+      </w:r>
+      <w:proofErr w:type="spellEnd"/>
+    </w:p>
+    <w:p>
+      <w:pPr>
+        <w:bidi/>
+        <w:rPr>
+          <w:rtl/>
+          <w:lang w:bidi="fa-IR"/>
+        </w:rPr>
+      </w:pPr>
+      <w:r>
+        <w:rPr>
+          <w:rFonts w:hint="cs"/>
+          <w:rtl/>
+          <w:lang w:bidi="fa-IR"/>
+        </w:rPr>
+        <w:t xml:space="preserve">این بسته سه دسته‌بندی از رنگ‌ها را دارد. </w:t>
+      </w:r>
+      <w:r>
+        <w:rPr>
+          <w:lang w:bidi="fa-IR"/>
+        </w:rPr>
+        <w:t>Sequential</w:t>
+      </w:r>
+      <w:r>
+        <w:rPr>
+          <w:rFonts w:hint="cs"/>
+          <w:rtl/>
+          <w:lang w:bidi="fa-IR"/>
+        </w:rPr>
+        <w:t xml:space="preserve">، </w:t>
+      </w:r>
+      <w:r>
+        <w:rPr>
+          <w:lang w:bidi="fa-IR"/>
+        </w:rPr>
+        <w:t>diverging</w:t>
+      </w:r>
+      <w:r>
+        <w:rPr>
+          <w:rFonts w:hint="cs"/>
+          <w:rtl/>
+          <w:lang w:bidi="fa-IR"/>
+        </w:rPr>
+        <w:t xml:space="preserve"> و </w:t>
+      </w:r>
+      <w:r>
+        <w:rPr>
+          <w:lang w:bidi="fa-IR"/>
+        </w:rPr>
+        <w:t>qualitative</w:t>
+      </w:r>
+      <w:r>
+        <w:rPr>
+          <w:rFonts w:hint="cs"/>
+          <w:rtl/>
+          <w:lang w:bidi="fa-IR"/>
+        </w:rPr>
+        <w:t xml:space="preserve"> که به ترتیب برای نمایش داده‌هایی دارای ترتیب، داده‌هایی که مرتب و دارای مقادیر مثبت و منفی (یا کمتر از آستانه و بیشتر از آستانه) هستند و داده‌های بدون ترتیب (مانند جنسیت) استفاده می‌شوند.</w:t>
+      </w:r>
+    </w:p>
+    <w:p>
+      <w:pPr>
+        <w:pStyle w:val="Style1"/>
+        <w:bidi w:val="0"/>
+        <w:rPr>
+          <w:rtl/>
+        </w:rPr>
+      </w:pPr>
+      <w:r>
+        <w:t xml:space="preserve">cols &lt;- </w:t>
+      </w:r>
+      <w:proofErr w:type="spellStart"/>
+      <w:r>
+        <w:t>brewer.pal</w:t>
+      </w:r>
+      <w:proofErr w:type="spellEnd"/>
+      <w:r>
+        <w:t xml:space="preserve">(3, </w:t>
+      </w:r>
+      <w:proofErr w:type="spellStart"/>
+      <w:r>
+        <w:t>colorset</w:t>
+      </w:r>
+      <w:proofErr w:type="spellEnd"/>
+      <w:r>
+        <w:t>)</w:t>
+      </w:r>
+      <w:r>
+        <w:br/>
+        <w:t xml:space="preserve">pal &lt;- </w:t>
+      </w:r>
+      <w:proofErr w:type="spellStart"/>
+      <w:r>
+        <w:t>colorRampPalette</w:t>
+      </w:r>
+      <w:proofErr w:type="spellEnd"/>
+      <w:r>
+        <w:t>(cols)</w:t>
+      </w:r>
+      <w:r>
+        <w:br/>
+        <w:t># then use pal</w:t>
+      </w:r>
+    </w:p>
+    <w:p>
+      <w:pPr>
+        <w:bidi/>
+        <w:rPr>
+          <w:lang w:bidi="fa-IR"/>
+        </w:rPr>
+      </w:pPr>
+      <w:proofErr w:type="spellStart"/>
+      <w:r>
+        <w:t>colorspace</w:t>
+      </w:r>
+      <w:proofErr w:type="spellEnd"/>
+      <w:r>
+        <w:rPr>
+          <w:rFonts w:hint="cs"/>
+          <w:rtl/>
+          <w:lang w:bidi="fa-IR"/>
+        </w:rPr>
+        <w:t xml:space="preserve"> یک بسته مناسب برای کار با انواع نمایش رنگ‌ها است.</w:t>
       </w:r>
       <w:bookmarkStart w:id="0" w:name="_GoBack"/>
       <w:bookmarkEnd w:id="0"/>
     </w:p>
     <w:p>
       <w:pPr>
+        <w:pStyle w:val="Heading2"/>
         <w:bidi/>
         <w:rPr>
           <w:lang w:bidi="fa-IR"/>
         </w:rPr>
       </w:pPr>
+      <w:r>
+        <w:rPr>
+          <w:lang w:bidi="fa-IR"/>
+        </w:rPr>
+        <w:t>Hierarchical Clustering</w:t>
+      </w:r>
+    </w:p>
+    <w:p>
+      <w:pPr>
+        <w:rPr>
+          <w:lang w:bidi="fa-IR"/>
+        </w:rPr>
+      </w:pPr>
+      <w:proofErr w:type="spellStart"/>
+      <w:r>
+        <w:rPr>
+          <w:lang w:bidi="fa-IR"/>
+        </w:rPr>
+        <w:t>distxy</w:t>
+      </w:r>
+      <w:proofErr w:type="spellEnd"/>
+      <w:r>
+        <w:rPr>
+          <w:lang w:bidi="fa-IR"/>
+        </w:rPr>
+        <w:t xml:space="preserve"> &lt;- </w:t>
+      </w:r>
+      <w:proofErr w:type="spellStart"/>
+      <w:r>
+        <w:rPr>
+          <w:lang w:bidi="fa-IR"/>
+        </w:rPr>
+        <w:t>dist</w:t>
+      </w:r>
+      <w:proofErr w:type="spellEnd"/>
+      <w:r>
+        <w:rPr>
+          <w:lang w:bidi="fa-IR"/>
+        </w:rPr>
+        <w:t>(</w:t>
+      </w:r>
+      <w:proofErr w:type="spellStart"/>
+      <w:r>
+        <w:rPr>
+          <w:lang w:bidi="fa-IR"/>
+        </w:rPr>
+        <w:t>df</w:t>
+      </w:r>
+      <w:proofErr w:type="spellEnd"/>
+      <w:r>
+        <w:rPr>
+          <w:lang w:bidi="fa-IR"/>
+        </w:rPr>
+        <w:t>)</w:t>
+      </w:r>
+      <w:r>
+        <w:rPr>
+          <w:lang w:bidi="fa-IR"/>
+        </w:rPr>
+        <w:br/>
+      </w:r>
+      <w:proofErr w:type="spellStart"/>
+      <w:r>
+        <w:rPr>
+          <w:lang w:bidi="fa-IR"/>
+        </w:rPr>
+        <w:t>hclustering</w:t>
+      </w:r>
+      <w:proofErr w:type="spellEnd"/>
+      <w:r>
+        <w:rPr>
+          <w:lang w:bidi="fa-IR"/>
+        </w:rPr>
+        <w:t xml:space="preserve"> &lt;- </w:t>
+      </w:r>
+      <w:proofErr w:type="spellStart"/>
+      <w:r>
+        <w:rPr>
+          <w:lang w:bidi="fa-IR"/>
+        </w:rPr>
+        <w:t>hclust</w:t>
+      </w:r>
+      <w:proofErr w:type="spellEnd"/>
+      <w:r>
+        <w:rPr>
+          <w:lang w:bidi="fa-IR"/>
+        </w:rPr>
+        <w:t>(</w:t>
+      </w:r>
+      <w:proofErr w:type="spellStart"/>
+      <w:r>
+        <w:rPr>
+          <w:lang w:bidi="fa-IR"/>
+        </w:rPr>
+        <w:t>disxy</w:t>
+      </w:r>
+      <w:proofErr w:type="spellEnd"/>
+      <w:r>
+        <w:rPr>
+          <w:lang w:bidi="fa-IR"/>
+        </w:rPr>
+        <w:t>)</w:t>
+      </w:r>
+      <w:r>
+        <w:rPr>
+          <w:lang w:bidi="fa-IR"/>
+        </w:rPr>
+        <w:br/>
+        <w:t>plot(</w:t>
+      </w:r>
+      <w:proofErr w:type="spellStart"/>
+      <w:r>
+        <w:rPr>
+          <w:lang w:bidi="fa-IR"/>
+        </w:rPr>
+        <w:t>hclustering</w:t>
+      </w:r>
+      <w:proofErr w:type="spellEnd"/>
+      <w:r>
+        <w:rPr>
+          <w:lang w:bidi="fa-IR"/>
+        </w:rPr>
+        <w:t xml:space="preserve">) # this will plot a </w:t>
+      </w:r>
+      <w:proofErr w:type="spellStart"/>
+      <w:r>
+        <w:rPr>
+          <w:lang w:bidi="fa-IR"/>
+        </w:rPr>
+        <w:t>dendrogram</w:t>
+      </w:r>
+      <w:proofErr w:type="spellEnd"/>
+    </w:p>
+    <w:p>
+      <w:pPr>
+        <w:rPr>
+          <w:lang w:bidi="fa-IR"/>
+        </w:rPr>
+      </w:pPr>
+      <w:proofErr w:type="spellStart"/>
+      <w:r>
+        <w:rPr>
+          <w:lang w:bidi="fa-IR"/>
+        </w:rPr>
+        <w:t>dm</w:t>
+      </w:r>
+      <w:proofErr w:type="spellEnd"/>
+      <w:r>
+        <w:rPr>
+          <w:lang w:bidi="fa-IR"/>
+        </w:rPr>
+        <w:t xml:space="preserve"> &lt;- </w:t>
+      </w:r>
+      <w:proofErr w:type="spellStart"/>
+      <w:r>
+        <w:rPr>
+          <w:lang w:bidi="fa-IR"/>
+        </w:rPr>
+        <w:t>as.matrix</w:t>
+      </w:r>
+      <w:proofErr w:type="spellEnd"/>
+      <w:r>
+        <w:rPr>
+          <w:lang w:bidi="fa-IR"/>
+        </w:rPr>
+        <w:t>(</w:t>
+      </w:r>
+      <w:proofErr w:type="spellStart"/>
+      <w:r>
+        <w:rPr>
+          <w:lang w:bidi="fa-IR"/>
+        </w:rPr>
+        <w:t>df</w:t>
+      </w:r>
+      <w:proofErr w:type="spellEnd"/>
+      <w:r>
+        <w:rPr>
+          <w:lang w:bidi="fa-IR"/>
+        </w:rPr>
+        <w:t>)</w:t>
+      </w:r>
+      <w:r>
+        <w:rPr>
+          <w:lang w:bidi="fa-IR"/>
+        </w:rPr>
+        <w:br/>
+      </w:r>
+      <w:proofErr w:type="spellStart"/>
+      <w:r>
+        <w:rPr>
+          <w:lang w:bidi="fa-IR"/>
+        </w:rPr>
+        <w:t>heatmap</w:t>
+      </w:r>
+      <w:proofErr w:type="spellEnd"/>
+      <w:r>
+        <w:rPr>
+          <w:lang w:bidi="fa-IR"/>
+        </w:rPr>
+        <w:t>(</w:t>
+      </w:r>
+      <w:proofErr w:type="spellStart"/>
+      <w:r>
+        <w:rPr>
+          <w:lang w:bidi="fa-IR"/>
+        </w:rPr>
+        <w:t>dm</w:t>
+      </w:r>
+      <w:proofErr w:type="spellEnd"/>
+      <w:r>
+        <w:rPr>
+          <w:lang w:bidi="fa-IR"/>
+        </w:rPr>
+        <w:t>)</w:t>
+      </w:r>
+    </w:p>
+    <w:p>
+      <w:pPr>
+        <w:pStyle w:val="Heading2"/>
+        <w:bidi/>
+        <w:rPr>
+          <w:lang w:bidi="fa-IR"/>
+        </w:rPr>
+      </w:pPr>
+      <w:r>
+        <w:rPr>
+          <w:lang w:bidi="fa-IR"/>
+        </w:rPr>
+        <w:t>K-Means</w:t>
+      </w:r>
+    </w:p>
+    <w:p>
+      <w:pPr>
+        <w:rPr>
+          <w:lang w:bidi="fa-IR"/>
+        </w:rPr>
+      </w:pPr>
+      <w:proofErr w:type="spellStart"/>
       <w:proofErr w:type="gramStart"/>
       <w:r>
         <w:rPr>
-          <w:rStyle w:val="Style1Char"/>
-        </w:rPr>
-        <w:t>split(</w:t>
-      </w:r>
+          <w:lang w:bidi="fa-IR"/>
+        </w:rPr>
+        <w:t>kmeans</w:t>
+      </w:r>
+      <w:proofErr w:type="spellEnd"/>
+      <w:r>
+        <w:rPr>
+          <w:lang w:bidi="fa-IR"/>
+        </w:rPr>
+        <w:t>(</w:t>
+      </w:r>
+      <w:proofErr w:type="spellStart"/>
       <w:proofErr w:type="gramEnd"/>
       <w:r>
         <w:rPr>
-          <w:rStyle w:val="Style1Char"/>
-        </w:rPr>
-        <w:t>x, f, drop = FALSE, …)</w:t>
-      </w:r>
-    </w:p>
-    <w:p>
-      <w:pPr>
+          <w:lang w:bidi="fa-IR"/>
+        </w:rPr>
+        <w:t>df</w:t>
+      </w:r>
+      <w:proofErr w:type="spellEnd"/>
+      <w:r>
+        <w:rPr>
+          <w:lang w:bidi="fa-IR"/>
+        </w:rPr>
+        <w:t>, centers = k)</w:t>
+      </w:r>
+    </w:p>
+    <w:p>
+      <w:pPr>
+        <w:pStyle w:val="Heading2"/>
         <w:bidi/>
         <w:rPr>
-          <w:rtl/>
-          <w:lang w:bidi="fa-IR"/>
-        </w:rPr>
-      </w:pPr>
-      <w:r>
-        <w:rPr>
-          <w:rFonts w:hint="cs"/>
-          <w:rtl/>
-          <w:lang w:bidi="fa-IR"/>
-        </w:rPr>
-        <w:t xml:space="preserve">قدم اول </w:t>
-      </w:r>
-      <w:r>
-        <w:rPr>
-          <w:lang w:bidi="fa-IR"/>
-        </w:rPr>
-        <w:t>tapply</w:t>
-      </w:r>
-      <w:r>
-        <w:rPr>
-          <w:rFonts w:hint="cs"/>
-          <w:rtl/>
-          <w:lang w:bidi="fa-IR"/>
-        </w:rPr>
-        <w:t xml:space="preserve"> را انجام می‌دهد.</w:t>
-      </w:r>
-      <w:r>
-        <w:rPr>
-          <w:rFonts w:hint="cs"/>
-          <w:rtl/>
-          <w:lang w:bidi="fa-IR"/>
-        </w:rPr>
-        <w:t xml:space="preserve"> یعنی </w:t>
-      </w:r>
-      <w:r>
-        <w:rPr>
-          <w:lang w:bidi="fa-IR"/>
-        </w:rPr>
-        <w:t>x</w:t>
-      </w:r>
-      <w:r>
-        <w:rPr>
-          <w:rFonts w:hint="cs"/>
-          <w:rtl/>
-          <w:lang w:bidi="fa-IR"/>
-        </w:rPr>
-        <w:t xml:space="preserve"> را به دسته‌های جدا تقسیم می‌کند.</w:t>
-      </w:r>
+          <w:lang w:bidi="fa-IR"/>
+        </w:rPr>
+      </w:pPr>
+      <w:r>
+        <w:rPr>
+          <w:lang w:bidi="fa-IR"/>
+        </w:rPr>
+        <w:t>Principal Components Analysis and Singular Value Decomposition</w:t>
+      </w:r>
+    </w:p>
+    <w:p>
+      <w:pPr>
+        <w:rPr>
+          <w:rFonts w:eastAsiaTheme="minorEastAsia"/>
+          <w:lang w:bidi="fa-IR"/>
+        </w:rPr>
+      </w:pPr>
+      <m:oMathPara>
+        <m:oMath>
+          <m:r>
+            <w:rPr>
+              <w:rFonts w:ascii="Cambria Math" w:hAnsi="Cambria Math"/>
+              <w:lang w:bidi="fa-IR"/>
+            </w:rPr>
+            <m:t>x=UD</m:t>
+          </m:r>
+          <m:sSup>
+            <m:sSupPr>
+              <m:ctrlPr>
+                <w:rPr>
+                  <w:rFonts w:ascii="Cambria Math" w:hAnsi="Cambria Math"/>
+                  <w:i/>
+                  <w:lang w:bidi="fa-IR"/>
+                </w:rPr>
+              </m:ctrlPr>
+            </m:sSupPr>
+            <m:e>
+              <m:r>
+                <w:rPr>
+                  <w:rFonts w:ascii="Cambria Math" w:hAnsi="Cambria Math"/>
+                  <w:lang w:bidi="fa-IR"/>
+                </w:rPr>
+                <m:t>V</m:t>
+              </m:r>
+            </m:e>
+            <m:sup>
+              <m:r>
+                <w:rPr>
+                  <w:rFonts w:ascii="Cambria Math" w:hAnsi="Cambria Math"/>
+                  <w:lang w:bidi="fa-IR"/>
+                </w:rPr>
+                <m:t>T</m:t>
+              </m:r>
+            </m:sup>
+          </m:sSup>
+        </m:oMath>
+      </m:oMathPara>
     </w:p>
     <w:p>
       <w:pPr>
         <w:bidi/>
         <w:rPr>
-          <w:rtl/>
-          <w:lang w:bidi="fa-IR"/>
-        </w:rPr>
-      </w:pPr>
-      <w:r>
-        <w:rPr>
+          <w:rFonts w:eastAsiaTheme="minorEastAsia" w:hint="cs"/>
+          <w:rtl/>
+          <w:lang w:bidi="fa-IR"/>
+        </w:rPr>
+      </w:pPr>
+      <w:r>
+        <w:rPr>
+          <w:rFonts w:eastAsiaTheme="minorEastAsia" w:hint="cs"/>
+          <w:rtl/>
+          <w:lang w:bidi="fa-IR"/>
+        </w:rPr>
+        <w:t>تقریب زدن داده اصلی با استفاده از یک مؤلفه اصلی</w:t>
+      </w:r>
+    </w:p>
+    <w:p>
+      <w:pPr>
+        <w:rPr>
+          <w:rFonts w:eastAsiaTheme="minorEastAsia"/>
+          <w:lang w:bidi="fa-IR"/>
+        </w:rPr>
+      </w:pPr>
+      <w:r>
+        <w:rPr>
+          <w:rFonts w:eastAsiaTheme="minorEastAsia"/>
+          <w:lang w:bidi="fa-IR"/>
+        </w:rPr>
+        <w:t xml:space="preserve">approx1 &lt;- </w:t>
+      </w:r>
+      <w:proofErr w:type="spellStart"/>
+      <w:r>
+        <w:rPr>
+          <w:rFonts w:eastAsiaTheme="minorEastAsia"/>
+          <w:lang w:bidi="fa-IR"/>
+        </w:rPr>
+        <w:t>svd$</w:t>
+      </w:r>
+      <w:proofErr w:type="gramStart"/>
+      <w:r>
+        <w:rPr>
+          <w:rFonts w:eastAsiaTheme="minorEastAsia"/>
+          <w:lang w:bidi="fa-IR"/>
+        </w:rPr>
+        <w:t>u</w:t>
+      </w:r>
+      <w:proofErr w:type="spellEnd"/>
+      <w:r>
+        <w:rPr>
+          <w:rFonts w:eastAsiaTheme="minorEastAsia"/>
+          <w:lang w:bidi="fa-IR"/>
+        </w:rPr>
+        <w:t>[</w:t>
+      </w:r>
+      <w:proofErr w:type="gramEnd"/>
+      <w:r>
+        <w:rPr>
+          <w:rFonts w:eastAsiaTheme="minorEastAsia"/>
+          <w:lang w:bidi="fa-IR"/>
+        </w:rPr>
+        <w:t xml:space="preserve">, 1] %*% </w:t>
+      </w:r>
+      <w:proofErr w:type="spellStart"/>
+      <w:r>
+        <w:rPr>
+          <w:rFonts w:eastAsiaTheme="minorEastAsia"/>
+          <w:lang w:bidi="fa-IR"/>
+        </w:rPr>
+        <w:t>svd$v</w:t>
+      </w:r>
+      <w:proofErr w:type="spellEnd"/>
+      <w:r>
+        <w:rPr>
+          <w:rFonts w:eastAsiaTheme="minorEastAsia"/>
+          <w:lang w:bidi="fa-IR"/>
+        </w:rPr>
+        <w:t xml:space="preserve">[, 1] * </w:t>
+      </w:r>
+      <w:proofErr w:type="spellStart"/>
+      <w:r>
+        <w:rPr>
+          <w:rFonts w:eastAsiaTheme="minorEastAsia"/>
+          <w:lang w:bidi="fa-IR"/>
+        </w:rPr>
+        <w:t>svd$d</w:t>
+      </w:r>
+      <w:proofErr w:type="spellEnd"/>
+      <w:r>
+        <w:rPr>
+          <w:rFonts w:eastAsiaTheme="minorEastAsia"/>
+          <w:lang w:bidi="fa-IR"/>
+        </w:rPr>
+        <w:t>[1]</w:t>
+      </w:r>
+    </w:p>
+    <w:p>
+      <w:pPr>
+        <w:bidi/>
+        <w:rPr>
+          <w:rFonts w:eastAsiaTheme="minorEastAsia" w:hint="cs"/>
+          <w:rtl/>
+          <w:lang w:bidi="fa-IR"/>
+        </w:rPr>
+      </w:pPr>
+      <w:r>
+        <w:rPr>
+          <w:rFonts w:eastAsiaTheme="minorEastAsia" w:hint="cs"/>
+          <w:rtl/>
           <w:lang w:bidi="fa-IR"/>
         </w:rPr>
         <w:lastRenderedPageBreak/>
-        <w:t>split</w:t>
-      </w:r>
-      <w:r>
-        <w:rPr>
-          <w:rFonts w:hint="cs"/>
-          <w:rtl/>
-          <w:lang w:bidi="fa-IR"/>
-        </w:rPr>
-        <w:t xml:space="preserve"> و </w:t>
-      </w:r>
-      <w:r>
-        <w:rPr>
-          <w:lang w:bidi="fa-IR"/>
-        </w:rPr>
-        <w:t>data frame</w:t>
-      </w:r>
-      <w:r>
-        <w:rPr>
-          <w:rFonts w:hint="cs"/>
-          <w:rtl/>
-          <w:lang w:bidi="fa-IR"/>
-        </w:rPr>
-        <w:t xml:space="preserve">ها: </w:t>
+        <w:t xml:space="preserve">تقریب زدن داده اصلی با استفاده از </w:t>
+      </w:r>
+      <w:r>
+        <w:rPr>
+          <w:rFonts w:eastAsiaTheme="minorEastAsia"/>
+          <w:lang w:bidi="fa-IR"/>
+        </w:rPr>
+        <w:t>k</w:t>
+      </w:r>
+      <w:r>
+        <w:rPr>
+          <w:rFonts w:eastAsiaTheme="minorEastAsia" w:hint="cs"/>
+          <w:rtl/>
+          <w:lang w:bidi="fa-IR"/>
+        </w:rPr>
+        <w:t xml:space="preserve"> مؤلفه اصلی</w:t>
+      </w:r>
+    </w:p>
+    <w:p>
+      <w:pPr>
+        <w:rPr>
+          <w:rFonts w:eastAsiaTheme="minorEastAsia"/>
+          <w:lang w:bidi="fa-IR"/>
+        </w:rPr>
+      </w:pPr>
+      <w:proofErr w:type="spellStart"/>
+      <w:r>
+        <w:rPr>
+          <w:rFonts w:eastAsiaTheme="minorEastAsia"/>
+          <w:lang w:bidi="fa-IR"/>
+        </w:rPr>
+        <w:t>Approxk</w:t>
+      </w:r>
+      <w:proofErr w:type="spellEnd"/>
+      <w:r>
+        <w:rPr>
+          <w:rFonts w:eastAsiaTheme="minorEastAsia"/>
+          <w:lang w:bidi="fa-IR"/>
+        </w:rPr>
+        <w:t xml:space="preserve"> &lt;- </w:t>
+      </w:r>
+      <w:proofErr w:type="spellStart"/>
+      <w:r>
+        <w:rPr>
+          <w:rFonts w:eastAsiaTheme="minorEastAsia"/>
+          <w:lang w:bidi="fa-IR"/>
+        </w:rPr>
+        <w:t>svd$</w:t>
       </w:r>
       <w:proofErr w:type="gramStart"/>
       <w:r>
         <w:rPr>
-          <w:rStyle w:val="Style1Char"/>
-        </w:rPr>
-        <w:t>split(</w:t>
+          <w:rFonts w:eastAsiaTheme="minorEastAsia"/>
+          <w:lang w:bidi="fa-IR"/>
+        </w:rPr>
+        <w:t>u</w:t>
+      </w:r>
+      <w:proofErr w:type="spellEnd"/>
+      <w:r>
+        <w:rPr>
+          <w:rFonts w:eastAsiaTheme="minorEastAsia"/>
+          <w:lang w:bidi="fa-IR"/>
+        </w:rPr>
+        <w:t>[</w:t>
       </w:r>
       <w:proofErr w:type="gramEnd"/>
       <w:r>
         <w:rPr>
-          <w:rStyle w:val="Style1Char"/>
-        </w:rPr>
-        <w:t>df, df$colName)</w:t>
+          <w:rFonts w:eastAsiaTheme="minorEastAsia"/>
+          <w:lang w:bidi="fa-IR"/>
+        </w:rPr>
+        <w:t xml:space="preserve">, k] %*% </w:t>
+      </w:r>
+      <w:proofErr w:type="spellStart"/>
+      <w:r>
+        <w:rPr>
+          <w:rFonts w:eastAsiaTheme="minorEastAsia"/>
+          <w:lang w:bidi="fa-IR"/>
+        </w:rPr>
+        <w:t>diag</w:t>
+      </w:r>
+      <w:proofErr w:type="spellEnd"/>
+      <w:r>
+        <w:rPr>
+          <w:rFonts w:eastAsiaTheme="minorEastAsia"/>
+          <w:lang w:bidi="fa-IR"/>
+        </w:rPr>
+        <w:t>(</w:t>
+      </w:r>
+      <w:proofErr w:type="spellStart"/>
+      <w:r>
+        <w:rPr>
+          <w:rFonts w:eastAsiaTheme="minorEastAsia"/>
+          <w:lang w:bidi="fa-IR"/>
+        </w:rPr>
+        <w:t>svd$d</w:t>
+      </w:r>
+      <w:proofErr w:type="spellEnd"/>
+      <w:r>
+        <w:rPr>
+          <w:rFonts w:eastAsiaTheme="minorEastAsia"/>
+          <w:lang w:bidi="fa-IR"/>
+        </w:rPr>
+        <w:t>[1:k]) %*% t(</w:t>
+      </w:r>
+      <w:proofErr w:type="spellStart"/>
+      <w:r>
+        <w:rPr>
+          <w:rFonts w:eastAsiaTheme="minorEastAsia"/>
+          <w:lang w:bidi="fa-IR"/>
+        </w:rPr>
+        <w:t>svd$v</w:t>
+      </w:r>
+      <w:proofErr w:type="spellEnd"/>
+      <w:r>
+        <w:rPr>
+          <w:rFonts w:eastAsiaTheme="minorEastAsia"/>
+          <w:lang w:bidi="fa-IR"/>
+        </w:rPr>
+        <w:t>[1:k])</w:t>
       </w:r>
     </w:p>
     <w:p>
       <w:pPr>
         <w:bidi/>
         <w:rPr>
-          <w:lang w:bidi="fa-IR"/>
-        </w:rPr>
-      </w:pPr>
-      <w:r>
-        <w:rPr>
-          <w:rFonts w:hint="cs"/>
-          <w:rtl/>
-          <w:lang w:bidi="fa-IR"/>
-        </w:rPr>
-        <w:t xml:space="preserve">تابع </w:t>
-      </w:r>
-      <w:r>
-        <w:rPr>
-          <w:lang w:bidi="fa-IR"/>
-        </w:rPr>
-        <w:t>interaction</w:t>
-      </w:r>
-      <w:r>
-        <w:rPr>
-          <w:rFonts w:hint="cs"/>
-          <w:rtl/>
-          <w:lang w:bidi="fa-IR"/>
-        </w:rPr>
-        <w:t xml:space="preserve"> دو </w:t>
-      </w:r>
-      <w:r>
-        <w:rPr>
-          <w:rFonts w:hint="cs"/>
-          <w:rtl/>
-          <w:lang w:bidi="fa-IR"/>
-        </w:rPr>
-        <w:t xml:space="preserve">دسته را مخلوط می‌کند. اگر دو دسته را به صورت یک لیست به </w:t>
-      </w:r>
-      <w:r>
-        <w:rPr>
-          <w:lang w:bidi="fa-IR"/>
-        </w:rPr>
-        <w:t>split</w:t>
-      </w:r>
-      <w:r>
-        <w:rPr>
-          <w:rFonts w:hint="cs"/>
-          <w:rtl/>
-          <w:lang w:bidi="fa-IR"/>
-        </w:rPr>
-        <w:t xml:space="preserve"> بدهیم این کار را انجام می‌دهد. با آرگومان </w:t>
-      </w:r>
-      <w:r>
-        <w:rPr>
-          <w:lang w:bidi="fa-IR"/>
-        </w:rPr>
-        <w:t>drop = TRUE</w:t>
-      </w:r>
-      <w:r>
-        <w:rPr>
-          <w:rFonts w:hint="cs"/>
-          <w:rtl/>
-          <w:lang w:bidi="fa-IR"/>
-        </w:rPr>
-        <w:t xml:space="preserve"> می‌توان دسته‌هایی که خالی هستند را حذف کنیم.</w:t>
-      </w:r>
+          <w:rFonts w:hint="cs"/>
+          <w:rtl/>
+          <w:lang w:bidi="fa-IR"/>
+        </w:rPr>
+      </w:pPr>
     </w:p>
     <w:sectPr>
       <w:pgSz w:w="12240" w:h="15840"/>
@@ -2066,6 +5233,16 @@
       <w:szCs w:val="24"/>
     </w:rPr>
   </w:style>
+  <w:style w:type="character" w:styleId="PlaceholderText">
+    <w:name w:val="Placeholder Text"/>
+    <w:basedOn w:val="DefaultParagraphFont"/>
+    <w:uiPriority w:val="99"/>
+    <w:semiHidden/>
+    <w:rsid w:val="00A1319E"/>
+    <w:rPr>
+      <w:color w:val="808080"/>
+    </w:rPr>
+  </w:style>
 </w:styles>
 </file>
 

</xml_diff>